<commit_message>
conceptos del dialogo, formalizacion del dialogo
</commit_message>
<xml_diff>
--- a/memoria/memoria_tfm.docx
+++ b/memoria/memoria_tfm.docx
@@ -859,7 +859,6 @@
                                 <w:dataBinding w:prefixMappings="xmlns:ns0='http://purl.org/dc/elements/1.1/' xmlns:ns1='http://schemas.openxmlformats.org/package/2006/metadata/core-properties' " w:xpath="/ns1:coreProperties[1]/ns0:title[1]" w:storeItemID="{6C3C8BC8-F283-45AE-878A-BAB7291924A1}"/>
                                 <w:text/>
                               </w:sdtPr>
-                              <w:sdtEndPr/>
                               <w:sdtContent>
                                 <w:r>
                                   <w:rPr>
@@ -916,7 +915,6 @@
                           <w:dataBinding w:prefixMappings="xmlns:ns0='http://purl.org/dc/elements/1.1/' xmlns:ns1='http://schemas.openxmlformats.org/package/2006/metadata/core-properties' " w:xpath="/ns1:coreProperties[1]/ns0:title[1]" w:storeItemID="{6C3C8BC8-F283-45AE-878A-BAB7291924A1}"/>
                           <w:text/>
                         </w:sdtPr>
-                        <w:sdtEndPr/>
                         <w:sdtContent>
                           <w:r>
                             <w:rPr>
@@ -1778,7 +1776,6 @@
         <w:dataBinding w:prefixMappings="xmlns:ns0='http://purl.org/dc/elements/1.1/' xmlns:ns1='http://schemas.openxmlformats.org/package/2006/metadata/core-properties' " w:xpath="/ns1:coreProperties[1]/ns0:title[1]" w:storeItemID="{6C3C8BC8-F283-45AE-878A-BAB7291924A1}"/>
         <w:text/>
       </w:sdtPr>
-      <w:sdtEndPr/>
       <w:sdtContent>
         <w:p>
           <w:pPr>
@@ -2540,7 +2537,6 @@
           <w:dataBinding w:prefixMappings="xmlns:ns0='http://purl.org/dc/elements/1.1/' xmlns:ns1='http://schemas.openxmlformats.org/package/2006/metadata/core-properties' " w:xpath="/ns1:coreProperties[1]/ns0:title[1]" w:storeItemID="{6C3C8BC8-F283-45AE-878A-BAB7291924A1}"/>
           <w:text/>
         </w:sdtPr>
-        <w:sdtEndPr/>
         <w:sdtContent>
           <w:r>
             <w:rPr>
@@ -17115,27 +17111,14 @@
       <w:r>
         <w:t xml:space="preserve">Figura </w:t>
       </w:r>
-      <w:r>
-        <w:fldChar w:fldCharType="begin"/>
-      </w:r>
-      <w:r>
-        <w:instrText xml:space="preserve"> SEQ Figura \* ARABIC </w:instrText>
-      </w:r>
-      <w:r>
-        <w:fldChar w:fldCharType="separate"/>
-      </w:r>
-      <w:r>
-        <w:rPr>
-          <w:noProof/>
-        </w:rPr>
-        <w:t>1</w:t>
-      </w:r>
-      <w:r>
-        <w:rPr>
-          <w:noProof/>
-        </w:rPr>
-        <w:fldChar w:fldCharType="end"/>
-      </w:r>
+      <w:fldSimple w:instr=" SEQ Figura \* ARABIC ">
+        <w:r>
+          <w:rPr>
+            <w:noProof/>
+          </w:rPr>
+          <w:t>1</w:t>
+        </w:r>
+      </w:fldSimple>
       <w:r>
         <w:t>: Ecosistema de chatbots</w:t>
       </w:r>
@@ -20927,10 +20910,10 @@
           <w14:cntxtAlts w14:val="0"/>
         </w:rPr>
         <w:drawing>
-          <wp:inline distT="0" distB="0" distL="0" distR="0" wp14:anchorId="485CDB80" wp14:editId="773599FA">
-            <wp:extent cx="6335602" cy="2061714"/>
+          <wp:inline distT="0" distB="0" distL="0" distR="0" wp14:anchorId="1A0CAA47" wp14:editId="31F0A192">
+            <wp:extent cx="6176548" cy="2009955"/>
             <wp:effectExtent l="0" t="0" r="0" b="0"/>
-            <wp:docPr id="12" name="Imagen 12"/>
+            <wp:docPr id="16" name="Imagen 16"/>
             <wp:cNvGraphicFramePr>
               <a:graphicFrameLocks xmlns:a="http://schemas.openxmlformats.org/drawingml/2006/main" noChangeAspect="1"/>
             </wp:cNvGraphicFramePr>
@@ -20938,7 +20921,7 @@
               <a:graphicData uri="http://schemas.openxmlformats.org/drawingml/2006/picture">
                 <pic:pic xmlns:pic="http://schemas.openxmlformats.org/drawingml/2006/picture">
                   <pic:nvPicPr>
-                    <pic:cNvPr id="12" name="cronologia.png"/>
+                    <pic:cNvPr id="16" name="cronologia.png"/>
                     <pic:cNvPicPr/>
                   </pic:nvPicPr>
                   <pic:blipFill>
@@ -20956,7 +20939,7 @@
                   <pic:spPr>
                     <a:xfrm>
                       <a:off x="0" y="0"/>
-                      <a:ext cx="6350688" cy="2066623"/>
+                      <a:ext cx="6183884" cy="2012342"/>
                     </a:xfrm>
                     <a:prstGeom prst="rect">
                       <a:avLst/>
@@ -20977,27 +20960,14 @@
       <w:r>
         <w:t xml:space="preserve">Figura </w:t>
       </w:r>
-      <w:r>
-        <w:fldChar w:fldCharType="begin"/>
-      </w:r>
-      <w:r>
-        <w:instrText xml:space="preserve"> SEQ Figura \* ARABIC </w:instrText>
-      </w:r>
-      <w:r>
-        <w:fldChar w:fldCharType="separate"/>
-      </w:r>
-      <w:r>
-        <w:rPr>
-          <w:noProof/>
-        </w:rPr>
-        <w:t>2</w:t>
-      </w:r>
-      <w:r>
-        <w:rPr>
-          <w:noProof/>
-        </w:rPr>
-        <w:fldChar w:fldCharType="end"/>
-      </w:r>
+      <w:fldSimple w:instr=" SEQ Figura \* ARABIC ">
+        <w:r>
+          <w:rPr>
+            <w:noProof/>
+          </w:rPr>
+          <w:t>2</w:t>
+        </w:r>
+      </w:fldSimple>
       <w:r>
         <w:t>: Evolución temporal principales APIs de NLP</w:t>
       </w:r>
@@ -21067,101 +21037,982 @@
           <w14:ligatures w14:val="none"/>
           <w14:cntxtAlts w14:val="0"/>
         </w:rPr>
-        <w:t>n las principales características d</w:t>
+        <w:t xml:space="preserve">n las principales características de los </w:t>
+      </w:r>
+      <w:r>
+        <w:rPr>
+          <w:rFonts w:ascii="inherit" w:eastAsia="Times New Roman" w:hAnsi="inherit" w:cs="Courier New"/>
+          <w:color w:val="212121"/>
+          <w:spacing w:val="0"/>
+          <w:sz w:val="20"/>
+          <w:szCs w:val="20"/>
+          <w:lang w:eastAsia="es-ES"/>
+          <w14:ligatures w14:val="none"/>
+          <w14:cntxtAlts w14:val="0"/>
+        </w:rPr>
+        <w:t>proveedores</w:t>
+      </w:r>
+      <w:r>
+        <w:rPr>
+          <w:rFonts w:ascii="inherit" w:eastAsia="Times New Roman" w:hAnsi="inherit" w:cs="Courier New"/>
+          <w:color w:val="212121"/>
+          <w:spacing w:val="0"/>
+          <w:sz w:val="20"/>
+          <w:szCs w:val="20"/>
+          <w:lang w:eastAsia="es-ES"/>
+          <w14:ligatures w14:val="none"/>
+          <w14:cntxtAlts w14:val="0"/>
+        </w:rPr>
+        <w:t xml:space="preserve"> de servicios NLP más relevantes en la actualidad</w:t>
+      </w:r>
+      <w:r>
+        <w:rPr>
+          <w:rFonts w:ascii="inherit" w:eastAsia="Times New Roman" w:hAnsi="inherit" w:cs="Courier New"/>
+          <w:color w:val="212121"/>
+          <w:spacing w:val="0"/>
+          <w:sz w:val="20"/>
+          <w:szCs w:val="20"/>
+          <w:lang w:eastAsia="es-ES"/>
+          <w14:ligatures w14:val="none"/>
+          <w14:cntxtAlts w14:val="0"/>
+        </w:rPr>
+        <w:t>: Alexa (Amazon), Api.ai (Google), Luis (Microsoft)</w:t>
+      </w:r>
+      <w:r>
+        <w:rPr>
+          <w:rFonts w:ascii="inherit" w:eastAsia="Times New Roman" w:hAnsi="inherit" w:cs="Courier New"/>
+          <w:color w:val="212121"/>
+          <w:spacing w:val="0"/>
+          <w:sz w:val="20"/>
+          <w:szCs w:val="20"/>
+          <w:lang w:eastAsia="es-ES"/>
+          <w14:ligatures w14:val="none"/>
+          <w14:cntxtAlts w14:val="0"/>
+        </w:rPr>
+        <w:t>, Sirikit (Apple), Watson (IBM) y</w:t>
+      </w:r>
+      <w:r>
+        <w:rPr>
+          <w:rFonts w:ascii="inherit" w:eastAsia="Times New Roman" w:hAnsi="inherit" w:cs="Courier New"/>
+          <w:color w:val="212121"/>
+          <w:spacing w:val="0"/>
+          <w:sz w:val="20"/>
+          <w:szCs w:val="20"/>
+          <w:lang w:eastAsia="es-ES"/>
+          <w14:ligatures w14:val="none"/>
+          <w14:cntxtAlts w14:val="0"/>
+        </w:rPr>
+        <w:t xml:space="preserve"> Wit (Facebook)</w:t>
+      </w:r>
+      <w:r>
+        <w:rPr>
+          <w:rFonts w:ascii="inherit" w:eastAsia="Times New Roman" w:hAnsi="inherit" w:cs="Courier New"/>
+          <w:color w:val="212121"/>
+          <w:spacing w:val="0"/>
+          <w:sz w:val="20"/>
+          <w:szCs w:val="20"/>
+          <w:lang w:eastAsia="es-ES"/>
+          <w14:ligatures w14:val="none"/>
+          <w14:cntxtAlts w14:val="0"/>
+        </w:rPr>
+        <w:t>.</w:t>
+      </w:r>
+    </w:p>
+    <w:p>
+      <w:pPr>
+        <w:rPr>
+          <w:rFonts w:ascii="inherit" w:eastAsia="Times New Roman" w:hAnsi="inherit" w:cs="Courier New"/>
+          <w:spacing w:val="0"/>
+          <w:sz w:val="20"/>
+          <w:szCs w:val="20"/>
+          <w:lang w:eastAsia="es-ES"/>
+          <w14:ligatures w14:val="none"/>
+          <w14:cntxtAlts w14:val="0"/>
+        </w:rPr>
+      </w:pPr>
+      <w:r>
+        <w:rPr>
+          <w:rFonts w:ascii="inherit" w:eastAsia="Times New Roman" w:hAnsi="inherit" w:cs="Courier New"/>
+          <w:color w:val="212121"/>
+          <w:spacing w:val="0"/>
+          <w:sz w:val="20"/>
+          <w:szCs w:val="20"/>
+          <w:lang w:eastAsia="es-ES"/>
+          <w14:ligatures w14:val="none"/>
+          <w14:cntxtAlts w14:val="0"/>
+        </w:rPr>
+        <w:t xml:space="preserve">Antes de comenzar veamos algunos conceptos </w:t>
+      </w:r>
+      <w:r>
+        <w:rPr>
+          <w:rFonts w:ascii="inherit" w:eastAsia="Times New Roman" w:hAnsi="inherit" w:cs="Courier New"/>
+          <w:color w:val="212121"/>
+          <w:spacing w:val="0"/>
+          <w:sz w:val="20"/>
+          <w:szCs w:val="20"/>
+          <w:lang w:eastAsia="es-ES"/>
+          <w14:ligatures w14:val="none"/>
+          <w14:cntxtAlts w14:val="0"/>
+        </w:rPr>
+        <w:t xml:space="preserve">básicos </w:t>
+      </w:r>
+      <w:r>
+        <w:rPr>
+          <w:rFonts w:ascii="inherit" w:eastAsia="Times New Roman" w:hAnsi="inherit" w:cs="Courier New"/>
+          <w:color w:val="212121"/>
+          <w:spacing w:val="0"/>
+          <w:sz w:val="20"/>
+          <w:szCs w:val="20"/>
+          <w:lang w:eastAsia="es-ES"/>
+          <w14:ligatures w14:val="none"/>
+          <w14:cntxtAlts w14:val="0"/>
+        </w:rPr>
+        <w:t xml:space="preserve">de </w:t>
+      </w:r>
+      <w:r>
+        <w:rPr>
+          <w:rFonts w:ascii="inherit" w:eastAsia="Times New Roman" w:hAnsi="inherit" w:cs="Courier New"/>
+          <w:color w:val="212121"/>
+          <w:spacing w:val="0"/>
+          <w:sz w:val="20"/>
+          <w:szCs w:val="20"/>
+          <w:lang w:eastAsia="es-ES"/>
+          <w14:ligatures w14:val="none"/>
+          <w14:cntxtAlts w14:val="0"/>
+        </w:rPr>
+        <w:t xml:space="preserve">los sistemas de diálogo de lenguaje natural, y que se </w:t>
+      </w:r>
+      <w:r>
+        <w:rPr>
+          <w:rFonts w:ascii="inherit" w:eastAsia="Times New Roman" w:hAnsi="inherit" w:cs="Courier New"/>
+          <w:spacing w:val="0"/>
+          <w:sz w:val="20"/>
+          <w:szCs w:val="20"/>
+          <w:lang w:eastAsia="es-ES"/>
+          <w14:ligatures w14:val="none"/>
+          <w14:cntxtAlts w14:val="0"/>
+        </w:rPr>
+        <w:t>repetirán a lo largo del estudio comparativo que se realizará en este aparatado</w:t>
+      </w:r>
+      <w:r>
+        <w:rPr>
+          <w:rFonts w:ascii="inherit" w:eastAsia="Times New Roman" w:hAnsi="inherit" w:cs="Courier New"/>
+          <w:spacing w:val="0"/>
+          <w:sz w:val="20"/>
+          <w:szCs w:val="20"/>
+          <w:lang w:eastAsia="es-ES"/>
+          <w14:ligatures w14:val="none"/>
+          <w14:cntxtAlts w14:val="0"/>
+        </w:rPr>
+        <w:t>. Veámoslo con un ejemplo, supongamos la siguiente frase “</w:t>
+      </w:r>
+      <w:r>
+        <w:rPr>
+          <w:rFonts w:ascii="inherit" w:eastAsia="Times New Roman" w:hAnsi="inherit" w:cs="Courier New"/>
+          <w:i/>
+          <w:spacing w:val="0"/>
+          <w:sz w:val="20"/>
+          <w:szCs w:val="20"/>
+          <w:lang w:eastAsia="es-ES"/>
+          <w14:ligatures w14:val="none"/>
+          <w14:cntxtAlts w14:val="0"/>
+        </w:rPr>
+        <w:t>Quiero reservar un vuelo de Madrid a Sevilla para mañana a las 15 horas</w:t>
+      </w:r>
+      <w:r>
+        <w:rPr>
+          <w:rFonts w:ascii="inherit" w:eastAsia="Times New Roman" w:hAnsi="inherit" w:cs="Courier New"/>
+          <w:spacing w:val="0"/>
+          <w:sz w:val="20"/>
+          <w:szCs w:val="20"/>
+          <w:lang w:eastAsia="es-ES"/>
+          <w14:ligatures w14:val="none"/>
+          <w14:cntxtAlts w14:val="0"/>
+        </w:rPr>
+        <w:t>”</w:t>
+      </w:r>
+      <w:r>
+        <w:rPr>
+          <w:rFonts w:ascii="inherit" w:eastAsia="Times New Roman" w:hAnsi="inherit" w:cs="Courier New"/>
+          <w:spacing w:val="0"/>
+          <w:sz w:val="20"/>
+          <w:szCs w:val="20"/>
+          <w:lang w:eastAsia="es-ES"/>
+          <w14:ligatures w14:val="none"/>
+          <w14:cntxtAlts w14:val="0"/>
+        </w:rPr>
+        <w:t>:</w:t>
+      </w:r>
+    </w:p>
+    <w:p>
+      <w:pPr>
+        <w:pStyle w:val="Prrafodelista"/>
+        <w:numPr>
+          <w:ilvl w:val="0"/>
+          <w:numId w:val="32"/>
+        </w:numPr>
+        <w:spacing w:before="0"/>
+        <w:contextualSpacing/>
+        <w:rPr>
+          <w:rFonts w:ascii="inherit" w:eastAsia="Times New Roman" w:hAnsi="inherit" w:cs="Courier New"/>
+          <w:spacing w:val="0"/>
+          <w:sz w:val="20"/>
+          <w:szCs w:val="20"/>
+          <w:lang w:eastAsia="es-ES"/>
+          <w14:ligatures w14:val="none"/>
+          <w14:cntxtAlts w14:val="0"/>
+        </w:rPr>
+      </w:pPr>
+      <w:r>
+        <w:rPr>
+          <w:rFonts w:ascii="inherit" w:eastAsia="Times New Roman" w:hAnsi="inherit" w:cs="Courier New"/>
+          <w:b/>
+          <w:spacing w:val="0"/>
+          <w:sz w:val="20"/>
+          <w:szCs w:val="20"/>
+          <w:lang w:eastAsia="es-ES"/>
+          <w14:ligatures w14:val="none"/>
+          <w14:cntxtAlts w14:val="0"/>
+        </w:rPr>
+        <w:t>Intención</w:t>
+      </w:r>
+      <w:r>
+        <w:rPr>
+          <w:rFonts w:ascii="inherit" w:eastAsia="Times New Roman" w:hAnsi="inherit" w:cs="Courier New"/>
+          <w:spacing w:val="0"/>
+          <w:sz w:val="20"/>
+          <w:szCs w:val="20"/>
+          <w:lang w:eastAsia="es-ES"/>
+          <w14:ligatures w14:val="none"/>
+          <w14:cntxtAlts w14:val="0"/>
+        </w:rPr>
+        <w:t xml:space="preserve"> </w:t>
+      </w:r>
+      <w:r>
+        <w:rPr>
+          <w:rFonts w:ascii="inherit" w:eastAsia="Times New Roman" w:hAnsi="inherit" w:cs="Courier New"/>
+          <w:spacing w:val="0"/>
+          <w:sz w:val="20"/>
+          <w:szCs w:val="20"/>
+          <w:lang w:eastAsia="es-ES"/>
+          <w14:ligatures w14:val="none"/>
+          <w14:cntxtAlts w14:val="0"/>
+        </w:rPr>
+        <w:t>(</w:t>
+      </w:r>
+      <w:r>
+        <w:rPr>
+          <w:rFonts w:ascii="inherit" w:eastAsia="Times New Roman" w:hAnsi="inherit" w:cs="Courier New"/>
+          <w:spacing w:val="0"/>
+          <w:sz w:val="20"/>
+          <w:szCs w:val="20"/>
+          <w:lang w:eastAsia="es-ES"/>
+          <w14:ligatures w14:val="none"/>
+          <w14:cntxtAlts w14:val="0"/>
+        </w:rPr>
+        <w:t>¿Cuál es el objetivo u objetivos de nuestro chatbot?</w:t>
+      </w:r>
+      <w:r>
+        <w:rPr>
+          <w:rFonts w:ascii="inherit" w:eastAsia="Times New Roman" w:hAnsi="inherit" w:cs="Courier New"/>
+          <w:spacing w:val="0"/>
+          <w:sz w:val="20"/>
+          <w:szCs w:val="20"/>
+          <w:lang w:eastAsia="es-ES"/>
+          <w14:ligatures w14:val="none"/>
+          <w14:cntxtAlts w14:val="0"/>
+        </w:rPr>
+        <w:t>)</w:t>
+      </w:r>
+    </w:p>
+    <w:p>
+      <w:pPr>
+        <w:pStyle w:val="Prrafodelista"/>
+        <w:numPr>
+          <w:ilvl w:val="1"/>
+          <w:numId w:val="32"/>
+        </w:numPr>
+        <w:spacing w:before="0"/>
+        <w:contextualSpacing/>
+        <w:rPr>
+          <w:rFonts w:ascii="inherit" w:eastAsia="Times New Roman" w:hAnsi="inherit" w:cs="Courier New"/>
+          <w:i/>
+          <w:spacing w:val="0"/>
+          <w:sz w:val="20"/>
+          <w:szCs w:val="20"/>
+          <w:lang w:eastAsia="es-ES"/>
+          <w14:ligatures w14:val="none"/>
+          <w14:cntxtAlts w14:val="0"/>
+        </w:rPr>
+      </w:pPr>
+      <w:r>
+        <w:rPr>
+          <w:rFonts w:ascii="inherit" w:eastAsia="Times New Roman" w:hAnsi="inherit" w:cs="Courier New"/>
+          <w:spacing w:val="0"/>
+          <w:sz w:val="20"/>
+          <w:szCs w:val="20"/>
+          <w:lang w:eastAsia="es-ES"/>
+          <w14:ligatures w14:val="none"/>
+          <w14:cntxtAlts w14:val="0"/>
+        </w:rPr>
+        <w:t>P</w:t>
+      </w:r>
+      <w:r>
+        <w:rPr>
+          <w:rFonts w:ascii="inherit" w:eastAsia="Times New Roman" w:hAnsi="inherit" w:cs="Courier New"/>
+          <w:spacing w:val="0"/>
+          <w:sz w:val="20"/>
+          <w:szCs w:val="20"/>
+          <w:lang w:eastAsia="es-ES"/>
+          <w14:ligatures w14:val="none"/>
+          <w14:cntxtAlts w14:val="0"/>
+        </w:rPr>
+        <w:t>ropósito de la entrada de un usuario.</w:t>
+      </w:r>
+      <w:r>
+        <w:rPr>
+          <w:rFonts w:ascii="inherit" w:eastAsia="Times New Roman" w:hAnsi="inherit" w:cs="Courier New"/>
+          <w:spacing w:val="0"/>
+          <w:sz w:val="20"/>
+          <w:szCs w:val="20"/>
+          <w:lang w:eastAsia="es-ES"/>
+          <w14:ligatures w14:val="none"/>
+          <w14:cntxtAlts w14:val="0"/>
+        </w:rPr>
+        <w:t xml:space="preserve"> </w:t>
+      </w:r>
+    </w:p>
+    <w:p>
+      <w:pPr>
+        <w:pStyle w:val="Prrafodelista"/>
+        <w:numPr>
+          <w:ilvl w:val="1"/>
+          <w:numId w:val="32"/>
+        </w:numPr>
+        <w:spacing w:before="0"/>
+        <w:contextualSpacing/>
+        <w:rPr>
+          <w:rFonts w:ascii="inherit" w:eastAsia="Times New Roman" w:hAnsi="inherit" w:cs="Courier New"/>
+          <w:spacing w:val="0"/>
+          <w:sz w:val="20"/>
+          <w:szCs w:val="20"/>
+          <w:lang w:eastAsia="es-ES"/>
+          <w14:ligatures w14:val="none"/>
+          <w14:cntxtAlts w14:val="0"/>
+        </w:rPr>
+      </w:pPr>
+      <w:r>
+        <w:rPr>
+          <w:rFonts w:ascii="inherit" w:eastAsia="Times New Roman" w:hAnsi="inherit" w:cs="Courier New"/>
+          <w:spacing w:val="0"/>
+          <w:sz w:val="20"/>
+          <w:szCs w:val="20"/>
+          <w:lang w:eastAsia="es-ES"/>
+          <w14:ligatures w14:val="none"/>
+          <w14:cntxtAlts w14:val="0"/>
+        </w:rPr>
+        <w:t xml:space="preserve">Las intenciones pueden tener opcionalmente argumentos llamados </w:t>
+      </w:r>
+      <w:r>
+        <w:rPr>
+          <w:rFonts w:ascii="inherit" w:eastAsia="Times New Roman" w:hAnsi="inherit" w:cs="Courier New"/>
+          <w:i/>
+          <w:spacing w:val="0"/>
+          <w:sz w:val="20"/>
+          <w:szCs w:val="20"/>
+          <w:lang w:eastAsia="es-ES"/>
+          <w14:ligatures w14:val="none"/>
+          <w14:cntxtAlts w14:val="0"/>
+        </w:rPr>
+        <w:t>slots</w:t>
+      </w:r>
+    </w:p>
+    <w:p>
+      <w:pPr>
+        <w:pStyle w:val="Prrafodelista"/>
+        <w:numPr>
+          <w:ilvl w:val="1"/>
+          <w:numId w:val="32"/>
+        </w:numPr>
+        <w:spacing w:before="0"/>
+        <w:contextualSpacing/>
+        <w:rPr>
+          <w:rFonts w:ascii="inherit" w:eastAsia="Times New Roman" w:hAnsi="inherit" w:cs="Courier New"/>
+          <w:spacing w:val="0"/>
+          <w:sz w:val="20"/>
+          <w:szCs w:val="20"/>
+          <w:lang w:eastAsia="es-ES"/>
+          <w14:ligatures w14:val="none"/>
+          <w14:cntxtAlts w14:val="0"/>
+        </w:rPr>
+      </w:pPr>
+      <w:r>
+        <w:rPr>
+          <w:rFonts w:ascii="inherit" w:eastAsia="Times New Roman" w:hAnsi="inherit" w:cs="Courier New"/>
+          <w:spacing w:val="0"/>
+          <w:sz w:val="20"/>
+          <w:szCs w:val="20"/>
+          <w:lang w:eastAsia="es-ES"/>
+          <w14:ligatures w14:val="none"/>
+          <w14:cntxtAlts w14:val="0"/>
+        </w:rPr>
+        <w:t>En el ejemplo anterior, supongamos que nuestro chatbot gestiona llamadas de una agencia de viajes y que puede realizar funciones como informar sobre horarios, reservar vuelos y cancelar vuelos. En este caso, la intención es “</w:t>
+      </w:r>
+      <w:r>
+        <w:rPr>
+          <w:rFonts w:ascii="inherit" w:eastAsia="Times New Roman" w:hAnsi="inherit" w:cs="Courier New"/>
+          <w:i/>
+          <w:spacing w:val="0"/>
+          <w:sz w:val="20"/>
+          <w:szCs w:val="20"/>
+          <w:lang w:eastAsia="es-ES"/>
+          <w14:ligatures w14:val="none"/>
+          <w14:cntxtAlts w14:val="0"/>
+        </w:rPr>
+        <w:t>reservar vuelo</w:t>
+      </w:r>
+      <w:r>
+        <w:rPr>
+          <w:rFonts w:ascii="inherit" w:eastAsia="Times New Roman" w:hAnsi="inherit" w:cs="Courier New"/>
+          <w:spacing w:val="0"/>
+          <w:sz w:val="20"/>
+          <w:szCs w:val="20"/>
+          <w:lang w:eastAsia="es-ES"/>
+          <w14:ligatures w14:val="none"/>
+          <w14:cntxtAlts w14:val="0"/>
+        </w:rPr>
+        <w:t>”</w:t>
+      </w:r>
+    </w:p>
+    <w:p>
+      <w:pPr>
+        <w:pStyle w:val="Prrafodelista"/>
+        <w:spacing w:before="0"/>
+        <w:ind w:left="1080"/>
+        <w:contextualSpacing/>
+        <w:rPr>
+          <w:rFonts w:ascii="inherit" w:eastAsia="Times New Roman" w:hAnsi="inherit" w:cs="Courier New"/>
+          <w:i/>
+          <w:spacing w:val="0"/>
+          <w:sz w:val="20"/>
+          <w:szCs w:val="20"/>
+          <w:lang w:eastAsia="es-ES"/>
+          <w14:ligatures w14:val="none"/>
+          <w14:cntxtAlts w14:val="0"/>
+        </w:rPr>
+      </w:pPr>
+    </w:p>
+    <w:p>
+      <w:pPr>
+        <w:pStyle w:val="Prrafodelista"/>
+        <w:numPr>
+          <w:ilvl w:val="0"/>
+          <w:numId w:val="32"/>
+        </w:numPr>
+        <w:spacing w:before="0"/>
+        <w:contextualSpacing/>
+        <w:rPr>
+          <w:rFonts w:ascii="inherit" w:eastAsia="Times New Roman" w:hAnsi="inherit" w:cs="Courier New"/>
+          <w:b/>
+          <w:spacing w:val="0"/>
+          <w:sz w:val="20"/>
+          <w:szCs w:val="20"/>
+          <w:lang w:eastAsia="es-ES"/>
+          <w14:ligatures w14:val="none"/>
+          <w14:cntxtAlts w14:val="0"/>
+        </w:rPr>
+      </w:pPr>
+      <w:r>
+        <w:rPr>
+          <w:rFonts w:ascii="inherit" w:eastAsia="Times New Roman" w:hAnsi="inherit" w:cs="Courier New"/>
+          <w:b/>
+          <w:spacing w:val="0"/>
+          <w:sz w:val="20"/>
+          <w:szCs w:val="20"/>
+          <w:lang w:eastAsia="es-ES"/>
+          <w14:ligatures w14:val="none"/>
+          <w14:cntxtAlts w14:val="0"/>
+        </w:rPr>
+        <w:t>Locución</w:t>
+      </w:r>
+      <w:r>
+        <w:rPr>
+          <w:rFonts w:ascii="inherit" w:eastAsia="Times New Roman" w:hAnsi="inherit" w:cs="Courier New"/>
+          <w:b/>
+          <w:spacing w:val="0"/>
+          <w:sz w:val="20"/>
+          <w:szCs w:val="20"/>
+          <w:lang w:eastAsia="es-ES"/>
+          <w14:ligatures w14:val="none"/>
+          <w14:cntxtAlts w14:val="0"/>
+        </w:rPr>
+        <w:t xml:space="preserve"> </w:t>
+      </w:r>
+      <w:r>
+        <w:rPr>
+          <w:rFonts w:ascii="inherit" w:eastAsia="Times New Roman" w:hAnsi="inherit" w:cs="Courier New"/>
+          <w:spacing w:val="0"/>
+          <w:sz w:val="20"/>
+          <w:szCs w:val="20"/>
+          <w:lang w:eastAsia="es-ES"/>
+          <w14:ligatures w14:val="none"/>
+          <w14:cntxtAlts w14:val="0"/>
+        </w:rPr>
+        <w:t>(</w:t>
+      </w:r>
+      <w:r>
+        <w:rPr>
+          <w:rFonts w:ascii="inherit" w:eastAsia="Times New Roman" w:hAnsi="inherit" w:cs="Courier New"/>
+          <w:spacing w:val="0"/>
+          <w:sz w:val="20"/>
+          <w:szCs w:val="20"/>
+          <w:lang w:eastAsia="es-ES"/>
+          <w14:ligatures w14:val="none"/>
+          <w14:cntxtAlts w14:val="0"/>
+        </w:rPr>
+        <w:t>¿Cómo transmite el usuario la intención?</w:t>
+      </w:r>
+      <w:r>
+        <w:rPr>
+          <w:rFonts w:ascii="inherit" w:eastAsia="Times New Roman" w:hAnsi="inherit" w:cs="Courier New"/>
+          <w:spacing w:val="0"/>
+          <w:sz w:val="20"/>
+          <w:szCs w:val="20"/>
+          <w:lang w:eastAsia="es-ES"/>
+          <w14:ligatures w14:val="none"/>
+          <w14:cntxtAlts w14:val="0"/>
+        </w:rPr>
+        <w:t>)</w:t>
+      </w:r>
+    </w:p>
+    <w:p>
+      <w:pPr>
+        <w:pStyle w:val="Prrafodelista"/>
+        <w:numPr>
+          <w:ilvl w:val="1"/>
+          <w:numId w:val="32"/>
+        </w:numPr>
+        <w:spacing w:before="0"/>
+        <w:contextualSpacing/>
+        <w:rPr>
+          <w:rFonts w:ascii="inherit" w:eastAsia="Times New Roman" w:hAnsi="inherit" w:cs="Courier New"/>
+          <w:spacing w:val="0"/>
+          <w:sz w:val="20"/>
+          <w:szCs w:val="20"/>
+          <w:lang w:eastAsia="es-ES"/>
+          <w14:ligatures w14:val="none"/>
+          <w14:cntxtAlts w14:val="0"/>
+        </w:rPr>
+      </w:pPr>
+      <w:r>
+        <w:rPr>
+          <w:rFonts w:ascii="inherit" w:eastAsia="Times New Roman" w:hAnsi="inherit" w:cs="Courier New"/>
+          <w:spacing w:val="0"/>
+          <w:sz w:val="20"/>
+          <w:szCs w:val="20"/>
+          <w:lang w:eastAsia="es-ES"/>
+          <w14:ligatures w14:val="none"/>
+          <w14:cntxtAlts w14:val="0"/>
+        </w:rPr>
+        <w:t>Frases escritas o habladas que invocan la intención.</w:t>
+      </w:r>
+      <w:r>
+        <w:rPr>
+          <w:rFonts w:ascii="inherit" w:eastAsia="Times New Roman" w:hAnsi="inherit" w:cs="Courier New"/>
+          <w:spacing w:val="0"/>
+          <w:sz w:val="20"/>
+          <w:szCs w:val="20"/>
+          <w:lang w:eastAsia="es-ES"/>
+          <w14:ligatures w14:val="none"/>
+          <w14:cntxtAlts w14:val="0"/>
+        </w:rPr>
+        <w:t xml:space="preserve"> Expresiones de muestra.</w:t>
+      </w:r>
+    </w:p>
+    <w:p>
+      <w:pPr>
+        <w:pStyle w:val="Prrafodelista"/>
+        <w:numPr>
+          <w:ilvl w:val="1"/>
+          <w:numId w:val="32"/>
+        </w:numPr>
+        <w:spacing w:before="0"/>
+        <w:contextualSpacing/>
+        <w:rPr>
+          <w:rFonts w:ascii="inherit" w:eastAsia="Times New Roman" w:hAnsi="inherit" w:cs="Courier New"/>
+          <w:spacing w:val="0"/>
+          <w:sz w:val="20"/>
+          <w:szCs w:val="20"/>
+          <w:lang w:eastAsia="es-ES"/>
+          <w14:ligatures w14:val="none"/>
+          <w14:cntxtAlts w14:val="0"/>
+        </w:rPr>
+      </w:pPr>
+      <w:r>
+        <w:rPr>
+          <w:rFonts w:ascii="inherit" w:eastAsia="Times New Roman" w:hAnsi="inherit" w:cs="Courier New"/>
+          <w:spacing w:val="0"/>
+          <w:sz w:val="20"/>
+          <w:szCs w:val="20"/>
+          <w:lang w:eastAsia="es-ES"/>
+          <w14:ligatures w14:val="none"/>
+          <w14:cntxtAlts w14:val="0"/>
+        </w:rPr>
+        <w:t>En el ejemplo anterior la locución sería la frase, tal cual la ha expresado el usuario. Otra posible locución sería “</w:t>
+      </w:r>
+      <w:r>
+        <w:rPr>
+          <w:rFonts w:ascii="inherit" w:eastAsia="Times New Roman" w:hAnsi="inherit" w:cs="Courier New"/>
+          <w:i/>
+          <w:spacing w:val="0"/>
+          <w:sz w:val="20"/>
+          <w:szCs w:val="20"/>
+          <w:lang w:eastAsia="es-ES"/>
+          <w14:ligatures w14:val="none"/>
+          <w14:cntxtAlts w14:val="0"/>
+        </w:rPr>
+        <w:t>Quiero un vuelo para Sevilla</w:t>
+      </w:r>
+      <w:r>
+        <w:rPr>
+          <w:rFonts w:ascii="inherit" w:eastAsia="Times New Roman" w:hAnsi="inherit" w:cs="Courier New"/>
+          <w:spacing w:val="0"/>
+          <w:sz w:val="20"/>
+          <w:szCs w:val="20"/>
+          <w:lang w:eastAsia="es-ES"/>
+          <w14:ligatures w14:val="none"/>
+          <w14:cntxtAlts w14:val="0"/>
+        </w:rPr>
+        <w:t>” o “</w:t>
+      </w:r>
+      <w:r>
+        <w:rPr>
+          <w:rFonts w:ascii="inherit" w:eastAsia="Times New Roman" w:hAnsi="inherit" w:cs="Courier New"/>
+          <w:i/>
+          <w:spacing w:val="0"/>
+          <w:sz w:val="20"/>
+          <w:szCs w:val="20"/>
+          <w:lang w:eastAsia="es-ES"/>
+          <w14:ligatures w14:val="none"/>
+          <w14:cntxtAlts w14:val="0"/>
+        </w:rPr>
+        <w:t>Quiero ir mañana a Sevilla desde Madrid</w:t>
+      </w:r>
+      <w:r>
+        <w:rPr>
+          <w:rFonts w:ascii="inherit" w:eastAsia="Times New Roman" w:hAnsi="inherit" w:cs="Courier New"/>
+          <w:spacing w:val="0"/>
+          <w:sz w:val="20"/>
+          <w:szCs w:val="20"/>
+          <w:lang w:eastAsia="es-ES"/>
+          <w14:ligatures w14:val="none"/>
+          <w14:cntxtAlts w14:val="0"/>
+        </w:rPr>
+        <w:t>”, etc.</w:t>
+      </w:r>
+    </w:p>
+    <w:p>
+      <w:pPr>
+        <w:pStyle w:val="Prrafodelista"/>
+        <w:spacing w:before="0"/>
+        <w:ind w:left="360"/>
+        <w:contextualSpacing/>
+        <w:rPr>
+          <w:rFonts w:ascii="inherit" w:eastAsia="Times New Roman" w:hAnsi="inherit" w:cs="Courier New"/>
+          <w:i/>
+          <w:spacing w:val="0"/>
+          <w:sz w:val="20"/>
+          <w:szCs w:val="20"/>
+          <w:lang w:eastAsia="es-ES"/>
+          <w14:ligatures w14:val="none"/>
+          <w14:cntxtAlts w14:val="0"/>
+        </w:rPr>
+      </w:pPr>
+    </w:p>
+    <w:p>
+      <w:pPr>
+        <w:pStyle w:val="Prrafodelista"/>
+        <w:numPr>
+          <w:ilvl w:val="0"/>
+          <w:numId w:val="32"/>
+        </w:numPr>
+        <w:spacing w:before="0"/>
+        <w:contextualSpacing/>
+        <w:rPr>
+          <w:rFonts w:ascii="inherit" w:eastAsia="Times New Roman" w:hAnsi="inherit" w:cs="Courier New"/>
+          <w:spacing w:val="0"/>
+          <w:sz w:val="20"/>
+          <w:szCs w:val="20"/>
+          <w:lang w:eastAsia="es-ES"/>
+          <w14:ligatures w14:val="none"/>
+          <w14:cntxtAlts w14:val="0"/>
+        </w:rPr>
+      </w:pPr>
+      <w:r>
+        <w:rPr>
+          <w:rFonts w:ascii="inherit" w:eastAsia="Times New Roman" w:hAnsi="inherit" w:cs="Courier New"/>
+          <w:b/>
+          <w:spacing w:val="0"/>
+          <w:sz w:val="20"/>
+          <w:szCs w:val="20"/>
+          <w:lang w:eastAsia="es-ES"/>
+          <w14:ligatures w14:val="none"/>
+          <w14:cntxtAlts w14:val="0"/>
+        </w:rPr>
+        <w:lastRenderedPageBreak/>
+        <w:t>Slot</w:t>
+      </w:r>
+      <w:r>
+        <w:rPr>
+          <w:rFonts w:ascii="inherit" w:eastAsia="Times New Roman" w:hAnsi="inherit" w:cs="Courier New"/>
+          <w:b/>
+          <w:spacing w:val="0"/>
+          <w:sz w:val="20"/>
+          <w:szCs w:val="20"/>
+          <w:lang w:eastAsia="es-ES"/>
+          <w14:ligatures w14:val="none"/>
+          <w14:cntxtAlts w14:val="0"/>
+        </w:rPr>
+        <w:t xml:space="preserve"> o entidad</w:t>
+      </w:r>
+      <w:r>
+        <w:rPr>
+          <w:rFonts w:ascii="inherit" w:eastAsia="Times New Roman" w:hAnsi="inherit" w:cs="Courier New"/>
+          <w:b/>
+          <w:spacing w:val="0"/>
+          <w:sz w:val="20"/>
+          <w:szCs w:val="20"/>
+          <w:lang w:eastAsia="es-ES"/>
+          <w14:ligatures w14:val="none"/>
+          <w14:cntxtAlts w14:val="0"/>
+        </w:rPr>
+        <w:t xml:space="preserve"> </w:t>
+      </w:r>
+      <w:r>
+        <w:rPr>
+          <w:rFonts w:ascii="inherit" w:eastAsia="Times New Roman" w:hAnsi="inherit" w:cs="Courier New"/>
+          <w:spacing w:val="0"/>
+          <w:sz w:val="20"/>
+          <w:szCs w:val="20"/>
+          <w:lang w:eastAsia="es-ES"/>
+          <w14:ligatures w14:val="none"/>
+          <w14:cntxtAlts w14:val="0"/>
+        </w:rPr>
+        <w:t>(</w:t>
+      </w:r>
+      <w:r>
+        <w:rPr>
+          <w:rFonts w:ascii="inherit" w:eastAsia="Times New Roman" w:hAnsi="inherit" w:cs="Courier New"/>
+          <w:spacing w:val="0"/>
+          <w:sz w:val="20"/>
+          <w:szCs w:val="20"/>
+          <w:lang w:eastAsia="es-ES"/>
+          <w14:ligatures w14:val="none"/>
+          <w14:cntxtAlts w14:val="0"/>
+        </w:rPr>
+        <w:t>¿Qué información necesitamos para lograr el objetivo?</w:t>
+      </w:r>
+      <w:r>
+        <w:rPr>
+          <w:rFonts w:ascii="inherit" w:eastAsia="Times New Roman" w:hAnsi="inherit" w:cs="Courier New"/>
+          <w:spacing w:val="0"/>
+          <w:sz w:val="20"/>
+          <w:szCs w:val="20"/>
+          <w:lang w:eastAsia="es-ES"/>
+          <w14:ligatures w14:val="none"/>
+          <w14:cntxtAlts w14:val="0"/>
+        </w:rPr>
+        <w:t>)</w:t>
+      </w:r>
+    </w:p>
+    <w:p>
+      <w:pPr>
+        <w:pStyle w:val="Prrafodelista"/>
+        <w:numPr>
+          <w:ilvl w:val="1"/>
+          <w:numId w:val="32"/>
+        </w:numPr>
+        <w:spacing w:before="0"/>
+        <w:contextualSpacing/>
+        <w:rPr>
+          <w:rFonts w:ascii="inherit" w:eastAsia="Times New Roman" w:hAnsi="inherit" w:cs="Courier New"/>
+          <w:spacing w:val="0"/>
+          <w:sz w:val="20"/>
+          <w:szCs w:val="20"/>
+          <w:lang w:eastAsia="es-ES"/>
+          <w14:ligatures w14:val="none"/>
+          <w14:cntxtAlts w14:val="0"/>
+        </w:rPr>
+      </w:pPr>
+      <w:r>
+        <w:rPr>
+          <w:rFonts w:ascii="inherit" w:eastAsia="Times New Roman" w:hAnsi="inherit" w:cs="Courier New"/>
+          <w:spacing w:val="0"/>
+          <w:sz w:val="20"/>
+          <w:szCs w:val="20"/>
+          <w:lang w:eastAsia="es-ES"/>
+          <w14:ligatures w14:val="none"/>
+          <w14:cntxtAlts w14:val="0"/>
+        </w:rPr>
+        <w:t>Información de entrada necesaria para ejecutar la intención</w:t>
+      </w:r>
+      <w:r>
+        <w:rPr>
+          <w:rFonts w:ascii="inherit" w:eastAsia="Times New Roman" w:hAnsi="inherit" w:cs="Courier New"/>
+          <w:spacing w:val="0"/>
+          <w:sz w:val="20"/>
+          <w:szCs w:val="20"/>
+          <w:lang w:eastAsia="es-ES"/>
+          <w14:ligatures w14:val="none"/>
+          <w14:cntxtAlts w14:val="0"/>
+        </w:rPr>
+        <w:t>. Puede ser obligatorio u opcional.</w:t>
+      </w:r>
+    </w:p>
+    <w:p>
+      <w:pPr>
+        <w:pStyle w:val="Prrafodelista"/>
+        <w:numPr>
+          <w:ilvl w:val="1"/>
+          <w:numId w:val="32"/>
+        </w:numPr>
+        <w:spacing w:before="0"/>
+        <w:contextualSpacing/>
+        <w:rPr>
+          <w:rFonts w:ascii="inherit" w:eastAsia="Times New Roman" w:hAnsi="inherit" w:cs="Courier New"/>
+          <w:spacing w:val="0"/>
+          <w:sz w:val="20"/>
+          <w:szCs w:val="20"/>
+          <w:lang w:eastAsia="es-ES"/>
+          <w14:ligatures w14:val="none"/>
+          <w14:cntxtAlts w14:val="0"/>
+        </w:rPr>
+      </w:pPr>
+      <w:r>
+        <w:rPr>
+          <w:rFonts w:ascii="inherit" w:eastAsia="Times New Roman" w:hAnsi="inherit" w:cs="Courier New"/>
+          <w:spacing w:val="0"/>
+          <w:sz w:val="20"/>
+          <w:szCs w:val="20"/>
+          <w:lang w:eastAsia="es-ES"/>
+          <w14:ligatures w14:val="none"/>
+          <w14:cntxtAlts w14:val="0"/>
+        </w:rPr>
+        <w:t>Término u objeto que es relevante para la intención</w:t>
+      </w:r>
+    </w:p>
+    <w:p>
+      <w:pPr>
+        <w:pStyle w:val="Prrafodelista"/>
+        <w:numPr>
+          <w:ilvl w:val="1"/>
+          <w:numId w:val="32"/>
+        </w:numPr>
+        <w:spacing w:before="0"/>
+        <w:contextualSpacing/>
+        <w:rPr>
+          <w:rFonts w:ascii="inherit" w:eastAsia="Times New Roman" w:hAnsi="inherit" w:cs="Courier New"/>
+          <w:spacing w:val="0"/>
+          <w:sz w:val="20"/>
+          <w:szCs w:val="20"/>
+          <w:lang w:eastAsia="es-ES"/>
+          <w14:ligatures w14:val="none"/>
+          <w14:cntxtAlts w14:val="0"/>
+        </w:rPr>
+      </w:pPr>
+      <w:r>
+        <w:rPr>
+          <w:rFonts w:ascii="inherit" w:eastAsia="Times New Roman" w:hAnsi="inherit" w:cs="Courier New"/>
+          <w:spacing w:val="0"/>
+          <w:sz w:val="20"/>
+          <w:szCs w:val="20"/>
+          <w:lang w:eastAsia="es-ES"/>
+          <w14:ligatures w14:val="none"/>
+          <w14:cntxtAlts w14:val="0"/>
+        </w:rPr>
+        <w:t xml:space="preserve">En el ejemplo, </w:t>
+      </w:r>
+      <w:r>
+        <w:rPr>
+          <w:rFonts w:ascii="inherit" w:eastAsia="Times New Roman" w:hAnsi="inherit" w:cs="Courier New"/>
+          <w:spacing w:val="0"/>
+          <w:sz w:val="20"/>
+          <w:szCs w:val="20"/>
+          <w:lang w:eastAsia="es-ES"/>
+          <w14:ligatures w14:val="none"/>
+          <w14:cntxtAlts w14:val="0"/>
+        </w:rPr>
+        <w:t xml:space="preserve">los slots podrían ser origen, destino, fecha y número de billetes, todos </w:t>
+      </w:r>
+      <w:r>
+        <w:rPr>
+          <w:rFonts w:ascii="inherit" w:eastAsia="Times New Roman" w:hAnsi="inherit" w:cs="Courier New"/>
+          <w:spacing w:val="0"/>
+          <w:sz w:val="20"/>
+          <w:szCs w:val="20"/>
+          <w:lang w:eastAsia="es-ES"/>
+          <w14:ligatures w14:val="none"/>
+          <w14:cntxtAlts w14:val="0"/>
+        </w:rPr>
+        <w:t xml:space="preserve">ellos </w:t>
       </w:r>
       <w:bookmarkStart w:id="54" w:name="_GoBack"/>
       <w:bookmarkEnd w:id="54"/>
       <w:r>
         <w:rPr>
           <w:rFonts w:ascii="inherit" w:eastAsia="Times New Roman" w:hAnsi="inherit" w:cs="Courier New"/>
-          <w:color w:val="212121"/>
-          <w:spacing w:val="0"/>
-          <w:sz w:val="20"/>
-          <w:szCs w:val="20"/>
-          <w:lang w:eastAsia="es-ES"/>
-          <w14:ligatures w14:val="none"/>
-          <w14:cntxtAlts w14:val="0"/>
-        </w:rPr>
-        <w:t xml:space="preserve">e los </w:t>
-      </w:r>
-      <w:r>
-        <w:rPr>
-          <w:rFonts w:ascii="inherit" w:eastAsia="Times New Roman" w:hAnsi="inherit" w:cs="Courier New"/>
-          <w:color w:val="212121"/>
-          <w:spacing w:val="0"/>
-          <w:sz w:val="20"/>
-          <w:szCs w:val="20"/>
-          <w:lang w:eastAsia="es-ES"/>
-          <w14:ligatures w14:val="none"/>
-          <w14:cntxtAlts w14:val="0"/>
-        </w:rPr>
-        <w:t>proveedores</w:t>
-      </w:r>
-      <w:r>
-        <w:rPr>
-          <w:rFonts w:ascii="inherit" w:eastAsia="Times New Roman" w:hAnsi="inherit" w:cs="Courier New"/>
-          <w:color w:val="212121"/>
-          <w:spacing w:val="0"/>
-          <w:sz w:val="20"/>
-          <w:szCs w:val="20"/>
-          <w:lang w:eastAsia="es-ES"/>
-          <w14:ligatures w14:val="none"/>
-          <w14:cntxtAlts w14:val="0"/>
-        </w:rPr>
-        <w:t xml:space="preserve"> de servicios NLP más relevantes en la actualidad</w:t>
-      </w:r>
-      <w:r>
-        <w:rPr>
-          <w:rFonts w:ascii="inherit" w:eastAsia="Times New Roman" w:hAnsi="inherit" w:cs="Courier New"/>
-          <w:color w:val="212121"/>
-          <w:spacing w:val="0"/>
-          <w:sz w:val="20"/>
-          <w:szCs w:val="20"/>
-          <w:lang w:eastAsia="es-ES"/>
-          <w14:ligatures w14:val="none"/>
-          <w14:cntxtAlts w14:val="0"/>
-        </w:rPr>
-        <w:t>: Alexa (Amazon), Api.ai (Google), Luis (Microsoft)</w:t>
-      </w:r>
-      <w:r>
-        <w:rPr>
-          <w:rFonts w:ascii="inherit" w:eastAsia="Times New Roman" w:hAnsi="inherit" w:cs="Courier New"/>
-          <w:color w:val="212121"/>
-          <w:spacing w:val="0"/>
-          <w:sz w:val="20"/>
-          <w:szCs w:val="20"/>
-          <w:lang w:eastAsia="es-ES"/>
-          <w14:ligatures w14:val="none"/>
-          <w14:cntxtAlts w14:val="0"/>
-        </w:rPr>
-        <w:t>, Sirikit (Apple), Watson (IBM) y</w:t>
-      </w:r>
-      <w:r>
-        <w:rPr>
-          <w:rFonts w:ascii="inherit" w:eastAsia="Times New Roman" w:hAnsi="inherit" w:cs="Courier New"/>
-          <w:color w:val="212121"/>
-          <w:spacing w:val="0"/>
-          <w:sz w:val="20"/>
-          <w:szCs w:val="20"/>
-          <w:lang w:eastAsia="es-ES"/>
-          <w14:ligatures w14:val="none"/>
-          <w14:cntxtAlts w14:val="0"/>
-        </w:rPr>
-        <w:t xml:space="preserve"> Wit (Facebook)</w:t>
-      </w:r>
-      <w:r>
-        <w:rPr>
-          <w:rFonts w:ascii="inherit" w:eastAsia="Times New Roman" w:hAnsi="inherit" w:cs="Courier New"/>
-          <w:color w:val="212121"/>
-          <w:spacing w:val="0"/>
-          <w:sz w:val="20"/>
-          <w:szCs w:val="20"/>
-          <w:lang w:eastAsia="es-ES"/>
-          <w14:ligatures w14:val="none"/>
-          <w14:cntxtAlts w14:val="0"/>
-        </w:rPr>
-        <w:t>.</w:t>
-      </w:r>
+          <w:spacing w:val="0"/>
+          <w:sz w:val="20"/>
+          <w:szCs w:val="20"/>
+          <w:lang w:eastAsia="es-ES"/>
+          <w14:ligatures w14:val="none"/>
+          <w14:cntxtAlts w14:val="0"/>
+        </w:rPr>
+        <w:t xml:space="preserve">obligatorios, porque si falta alguno de los datos no se podría ejecutar la acción que </w:t>
+      </w:r>
+      <w:r>
+        <w:rPr>
+          <w:rFonts w:ascii="inherit" w:eastAsia="Times New Roman" w:hAnsi="inherit" w:cs="Courier New"/>
+          <w:spacing w:val="0"/>
+          <w:sz w:val="20"/>
+          <w:szCs w:val="20"/>
+          <w:lang w:eastAsia="es-ES"/>
+          <w14:ligatures w14:val="none"/>
+          <w14:cntxtAlts w14:val="0"/>
+        </w:rPr>
+        <w:t>indica la intención.</w:t>
+      </w:r>
+    </w:p>
+    <w:p>
+      <w:pPr>
+        <w:pStyle w:val="Prrafodelista"/>
+        <w:spacing w:before="0"/>
+        <w:ind w:left="1080"/>
+        <w:contextualSpacing/>
+        <w:rPr>
+          <w:rFonts w:ascii="inherit" w:eastAsia="Times New Roman" w:hAnsi="inherit" w:cs="Courier New"/>
+          <w:spacing w:val="0"/>
+          <w:sz w:val="20"/>
+          <w:szCs w:val="20"/>
+          <w:lang w:eastAsia="es-ES"/>
+          <w14:ligatures w14:val="none"/>
+          <w14:cntxtAlts w14:val="0"/>
+        </w:rPr>
+      </w:pPr>
+    </w:p>
+    <w:p>
+      <w:pPr>
+        <w:rPr>
+          <w:rFonts w:ascii="inherit" w:eastAsia="Times New Roman" w:hAnsi="inherit" w:cs="Courier New"/>
+          <w:color w:val="212121"/>
+          <w:spacing w:val="0"/>
+          <w:sz w:val="20"/>
+          <w:szCs w:val="20"/>
+          <w:lang w:eastAsia="es-ES"/>
+          <w14:ligatures w14:val="none"/>
+          <w14:cntxtAlts w14:val="0"/>
+        </w:rPr>
+      </w:pPr>
     </w:p>
     <w:p>
       <w:pPr>
@@ -21208,6 +22059,12 @@
       <w:bookmarkEnd w:id="55"/>
       <w:bookmarkEnd w:id="56"/>
       <w:bookmarkEnd w:id="57"/>
+      <w:r>
+        <w:rPr>
+          <w:shd w:val="clear" w:color="auto" w:fill="FFFFFF"/>
+        </w:rPr>
+        <w:t xml:space="preserve"> </w:t>
+      </w:r>
     </w:p>
     <w:p>
       <w:pPr>
@@ -21812,7 +22669,6 @@
           <w14:ligatures w14:val="none"/>
           <w14:cntxtAlts w14:val="0"/>
         </w:rPr>
-        <w:lastRenderedPageBreak/>
         <w:t xml:space="preserve">Trabaja con </w:t>
       </w:r>
       <w:r>
@@ -23798,7 +24654,6 @@
           <w:id w:val="1023132559"/>
           <w:citation/>
         </w:sdtPr>
-        <w:sdtEndPr/>
         <w:sdtContent>
           <w:r>
             <w:rPr>
@@ -23910,6 +24765,7 @@
         <w:rPr>
           <w:shd w:val="clear" w:color="auto" w:fill="FFFFFF"/>
         </w:rPr>
+        <w:lastRenderedPageBreak/>
         <w:t>Lex</w:t>
       </w:r>
       <w:r>
@@ -24508,20 +25364,33 @@
           <w14:ligatures w14:val="none"/>
           <w14:cntxtAlts w14:val="0"/>
         </w:rPr>
-        <w:t>debe definir las ac</w:t>
-      </w:r>
-      <w:r>
-        <w:rPr>
-          <w:rFonts w:ascii="inherit" w:eastAsia="Times New Roman" w:hAnsi="inherit" w:cs="Courier New"/>
-          <w:color w:val="212121"/>
-          <w:spacing w:val="0"/>
-          <w:sz w:val="20"/>
-          <w:szCs w:val="20"/>
-          <w:lang w:eastAsia="es-ES"/>
-          <w14:ligatures w14:val="none"/>
-          <w14:cntxtAlts w14:val="0"/>
-        </w:rPr>
-        <w:t>ciones que va a realizar el chatbot (intenciones). Por cada intención, se debe</w:t>
+        <w:t xml:space="preserve">debe definir las </w:t>
+      </w:r>
+      <w:r>
+        <w:rPr>
+          <w:rFonts w:ascii="inherit" w:eastAsia="Times New Roman" w:hAnsi="inherit" w:cs="Courier New"/>
+          <w:color w:val="212121"/>
+          <w:spacing w:val="0"/>
+          <w:sz w:val="20"/>
+          <w:szCs w:val="20"/>
+          <w:lang w:eastAsia="es-ES"/>
+          <w14:ligatures w14:val="none"/>
+          <w14:cntxtAlts w14:val="0"/>
+        </w:rPr>
+        <w:t>intenciones</w:t>
+      </w:r>
+      <w:r>
+        <w:rPr>
+          <w:rFonts w:ascii="inherit" w:eastAsia="Times New Roman" w:hAnsi="inherit" w:cs="Courier New"/>
+          <w:color w:val="212121"/>
+          <w:spacing w:val="0"/>
+          <w:sz w:val="20"/>
+          <w:szCs w:val="20"/>
+          <w:lang w:eastAsia="es-ES"/>
+          <w14:ligatures w14:val="none"/>
+          <w14:cntxtAlts w14:val="0"/>
+        </w:rPr>
+        <w:t>. Por cada intención, se debe</w:t>
       </w:r>
       <w:r>
         <w:rPr>
@@ -24547,20 +25416,20 @@
           <w14:ligatures w14:val="none"/>
           <w14:cntxtAlts w14:val="0"/>
         </w:rPr>
-        <w:t xml:space="preserve"> (frases que evocan la intención)</w:t>
-      </w:r>
-      <w:r>
-        <w:rPr>
-          <w:rFonts w:ascii="inherit" w:eastAsia="Times New Roman" w:hAnsi="inherit" w:cs="Courier New"/>
-          <w:color w:val="212121"/>
-          <w:spacing w:val="0"/>
-          <w:sz w:val="20"/>
-          <w:szCs w:val="20"/>
-          <w:lang w:eastAsia="es-ES"/>
-          <w14:ligatures w14:val="none"/>
-          <w14:cntxtAlts w14:val="0"/>
-        </w:rPr>
-        <w:t xml:space="preserve">. </w:t>
+        <w:t>.</w:t>
+      </w:r>
+      <w:r>
+        <w:rPr>
+          <w:rFonts w:ascii="inherit" w:eastAsia="Times New Roman" w:hAnsi="inherit" w:cs="Courier New"/>
+          <w:color w:val="212121"/>
+          <w:spacing w:val="0"/>
+          <w:sz w:val="20"/>
+          <w:szCs w:val="20"/>
+          <w:lang w:eastAsia="es-ES"/>
+          <w14:ligatures w14:val="none"/>
+          <w14:cntxtAlts w14:val="0"/>
+        </w:rPr>
+        <w:t xml:space="preserve"> </w:t>
       </w:r>
       <w:r>
         <w:rPr>
@@ -25165,7 +26034,6 @@
           <w14:ligatures w14:val="none"/>
           <w14:cntxtAlts w14:val="0"/>
         </w:rPr>
-        <w:lastRenderedPageBreak/>
         <w:t xml:space="preserve">Soporte </w:t>
       </w:r>
       <w:r>
@@ -26601,6 +27469,7 @@
           <w14:ligatures w14:val="none"/>
           <w14:cntxtAlts w14:val="0"/>
         </w:rPr>
+        <w:lastRenderedPageBreak/>
         <w:t xml:space="preserve">Disponible en </w:t>
       </w:r>
       <w:r>
@@ -27288,17 +28157,7 @@
           <w:sz w:val="20"/>
           <w:szCs w:val="20"/>
         </w:rPr>
-        <w:t xml:space="preserve"> </w:t>
-      </w:r>
-      <w:r>
-        <w:rPr>
-          <w:rFonts w:ascii="inherit" w:hAnsi="inherit" w:cs="Courier New"/>
-          <w:color w:val="212121"/>
-          <w:sz w:val="20"/>
-          <w:szCs w:val="20"/>
-        </w:rPr>
-        <w:lastRenderedPageBreak/>
-        <w:t>P</w:t>
+        <w:t xml:space="preserve"> P</w:t>
       </w:r>
       <w:r>
         <w:rPr>
@@ -28739,6 +29598,7 @@
           <w:shd w:val="clear" w:color="auto" w:fill="FFFFFF"/>
           <w:lang w:val="es-ES"/>
         </w:rPr>
+        <w:lastRenderedPageBreak/>
         <w:t>Wit</w:t>
       </w:r>
       <w:r>
@@ -29862,7 +30722,6 @@
           <w14:ligatures w14:val="none"/>
           <w14:cntxtAlts w14:val="0"/>
         </w:rPr>
-        <w:lastRenderedPageBreak/>
         <w:t xml:space="preserve">Está accesible a través de una </w:t>
       </w:r>
       <w:r>
@@ -31542,6 +32401,7 @@
           <w14:ligatures w14:val="none"/>
           <w14:cntxtAlts w14:val="0"/>
         </w:rPr>
+        <w:lastRenderedPageBreak/>
         <w:t>Acción</w:t>
       </w:r>
       <w:r>
@@ -32550,7 +33410,6 @@
           <w:id w:val="1263572728"/>
           <w:citation/>
         </w:sdtPr>
-        <w:sdtEndPr/>
         <w:sdtContent>
           <w:r>
             <w:rPr>
@@ -32776,21 +33635,7 @@
           <w14:ligatures w14:val="none"/>
           <w14:cntxtAlts w14:val="0"/>
         </w:rPr>
-        <w:t xml:space="preserve"> datos están disponibles </w:t>
-      </w:r>
-      <w:r>
-        <w:rPr>
-          <w:rFonts w:ascii="inherit" w:eastAsia="Times New Roman" w:hAnsi="inherit" w:cs="Courier New"/>
-          <w:color w:val="212121"/>
-          <w:spacing w:val="0"/>
-          <w:sz w:val="20"/>
-          <w:szCs w:val="20"/>
-          <w:lang w:eastAsia="es-ES"/>
-          <w14:ligatures w14:val="none"/>
-          <w14:cntxtAlts w14:val="0"/>
-        </w:rPr>
-        <w:lastRenderedPageBreak/>
-        <w:t>públicamente en Github</w:t>
+        <w:t xml:space="preserve"> datos están disponibles públicamente en Github</w:t>
       </w:r>
       <w:r>
         <w:rPr>
@@ -33473,6 +34318,7 @@
           <w14:ligatures w14:val="none"/>
           <w14:cntxtAlts w14:val="0"/>
         </w:rPr>
+        <w:lastRenderedPageBreak/>
         <w:drawing>
           <wp:inline distT="0" distB="0" distL="0" distR="0" wp14:anchorId="70DCB2BB" wp14:editId="19149C37">
             <wp:extent cx="2095469" cy="2808528"/>
@@ -33544,119 +34390,105 @@
       <w:r>
         <w:t xml:space="preserve">Figura </w:t>
       </w:r>
-      <w:r>
-        <w:fldChar w:fldCharType="begin"/>
-      </w:r>
-      <w:r>
-        <w:instrText xml:space="preserve"> SEQ Figura \* ARABIC </w:instrText>
-      </w:r>
-      <w:r>
-        <w:fldChar w:fldCharType="separate"/>
-      </w:r>
+      <w:fldSimple w:instr=" SEQ Figura \* ARABIC ">
+        <w:r>
+          <w:rPr>
+            <w:noProof/>
+          </w:rPr>
+          <w:t>3</w:t>
+        </w:r>
+      </w:fldSimple>
+      <w:r>
+        <w:t xml:space="preserve">: </w:t>
+      </w:r>
+      <w:r>
+        <w:rPr>
+          <w:lang w:eastAsia="es-ES"/>
+        </w:rPr>
+        <w:t>Precisión de detección</w:t>
+      </w:r>
+    </w:p>
+    <w:p>
+      <w:pPr>
+        <w:rPr>
+          <w:lang w:eastAsia="es-ES"/>
+        </w:rPr>
+      </w:pPr>
+    </w:p>
+    <w:p>
+      <w:pPr>
+        <w:rPr>
+          <w:rFonts w:ascii="inherit" w:eastAsia="Times New Roman" w:hAnsi="inherit" w:cs="Courier New"/>
+          <w:color w:val="212121"/>
+          <w:spacing w:val="0"/>
+          <w:sz w:val="20"/>
+          <w:szCs w:val="20"/>
+          <w:lang w:eastAsia="es-ES"/>
+          <w14:ligatures w14:val="none"/>
+          <w14:cntxtAlts w14:val="0"/>
+        </w:rPr>
+      </w:pPr>
+      <w:r>
+        <w:rPr>
+          <w:rFonts w:ascii="inherit" w:eastAsia="Times New Roman" w:hAnsi="inherit" w:cs="Courier New"/>
+          <w:color w:val="212121"/>
+          <w:spacing w:val="0"/>
+          <w:sz w:val="20"/>
+          <w:szCs w:val="20"/>
+          <w:lang w:eastAsia="es-ES"/>
+          <w14:ligatures w14:val="none"/>
+          <w14:cntxtAlts w14:val="0"/>
+        </w:rPr>
+        <w:t xml:space="preserve">La plataforma que presenta mayor precisión es Watson, seguida muy de cerca de API.ai y LUIS. </w:t>
+      </w:r>
+      <w:r>
+        <w:rPr>
+          <w:rFonts w:ascii="inherit" w:eastAsia="Times New Roman" w:hAnsi="inherit" w:cs="Courier New"/>
+          <w:color w:val="212121"/>
+          <w:spacing w:val="0"/>
+          <w:sz w:val="20"/>
+          <w:szCs w:val="20"/>
+          <w:lang w:eastAsia="es-ES"/>
+          <w14:ligatures w14:val="none"/>
+          <w14:cntxtAlts w14:val="0"/>
+        </w:rPr>
+        <w:t xml:space="preserve">Si enfrentamos </w:t>
+      </w:r>
+      <w:r>
+        <w:rPr>
+          <w:rFonts w:ascii="inherit" w:eastAsia="Times New Roman" w:hAnsi="inherit" w:cs="Courier New"/>
+          <w:color w:val="212121"/>
+          <w:spacing w:val="0"/>
+          <w:sz w:val="20"/>
+          <w:szCs w:val="20"/>
+          <w:lang w:eastAsia="es-ES"/>
+          <w14:ligatures w14:val="none"/>
+          <w14:cntxtAlts w14:val="0"/>
+        </w:rPr>
+        <w:t>precisión y sensibilidad obtenemos la siguiente gráfica:</w:t>
+      </w:r>
+    </w:p>
+    <w:p>
+      <w:pPr>
+        <w:rPr>
+          <w:lang w:eastAsia="es-ES"/>
+        </w:rPr>
+      </w:pPr>
+    </w:p>
+    <w:p>
+      <w:pPr>
+        <w:jc w:val="center"/>
+        <w:rPr>
+          <w:lang w:eastAsia="es-ES"/>
+        </w:rPr>
+      </w:pPr>
       <w:r>
         <w:rPr>
           <w:noProof/>
-        </w:rPr>
-        <w:t>3</w:t>
-      </w:r>
-      <w:r>
-        <w:rPr>
-          <w:noProof/>
-        </w:rPr>
-        <w:fldChar w:fldCharType="end"/>
-      </w:r>
-      <w:r>
-        <w:t xml:space="preserve">: </w:t>
-      </w:r>
-      <w:r>
-        <w:rPr>
-          <w:lang w:eastAsia="es-ES"/>
-        </w:rPr>
-        <w:t>Precisión de detección</w:t>
-      </w:r>
-    </w:p>
-    <w:p>
-      <w:pPr>
-        <w:rPr>
-          <w:lang w:eastAsia="es-ES"/>
-        </w:rPr>
-      </w:pPr>
-    </w:p>
-    <w:p>
-      <w:pPr>
-        <w:rPr>
-          <w:rFonts w:ascii="inherit" w:eastAsia="Times New Roman" w:hAnsi="inherit" w:cs="Courier New"/>
-          <w:color w:val="212121"/>
-          <w:spacing w:val="0"/>
-          <w:sz w:val="20"/>
-          <w:szCs w:val="20"/>
-          <w:lang w:eastAsia="es-ES"/>
-          <w14:ligatures w14:val="none"/>
-          <w14:cntxtAlts w14:val="0"/>
-        </w:rPr>
-      </w:pPr>
-      <w:r>
-        <w:rPr>
-          <w:rFonts w:ascii="inherit" w:eastAsia="Times New Roman" w:hAnsi="inherit" w:cs="Courier New"/>
-          <w:color w:val="212121"/>
-          <w:spacing w:val="0"/>
-          <w:sz w:val="20"/>
-          <w:szCs w:val="20"/>
-          <w:lang w:eastAsia="es-ES"/>
-          <w14:ligatures w14:val="none"/>
-          <w14:cntxtAlts w14:val="0"/>
-        </w:rPr>
-        <w:t xml:space="preserve">La plataforma que presenta mayor precisión es Watson, seguida muy de cerca de API.ai y LUIS. </w:t>
-      </w:r>
-      <w:r>
-        <w:rPr>
-          <w:rFonts w:ascii="inherit" w:eastAsia="Times New Roman" w:hAnsi="inherit" w:cs="Courier New"/>
-          <w:color w:val="212121"/>
-          <w:spacing w:val="0"/>
-          <w:sz w:val="20"/>
-          <w:szCs w:val="20"/>
-          <w:lang w:eastAsia="es-ES"/>
-          <w14:ligatures w14:val="none"/>
-          <w14:cntxtAlts w14:val="0"/>
-        </w:rPr>
-        <w:t xml:space="preserve">Si enfrentamos </w:t>
-      </w:r>
-      <w:r>
-        <w:rPr>
-          <w:rFonts w:ascii="inherit" w:eastAsia="Times New Roman" w:hAnsi="inherit" w:cs="Courier New"/>
-          <w:color w:val="212121"/>
-          <w:spacing w:val="0"/>
-          <w:sz w:val="20"/>
-          <w:szCs w:val="20"/>
-          <w:lang w:eastAsia="es-ES"/>
-          <w14:ligatures w14:val="none"/>
-          <w14:cntxtAlts w14:val="0"/>
-        </w:rPr>
-        <w:t>precisión y sensibilidad obtenemos la siguiente gráfica:</w:t>
-      </w:r>
-    </w:p>
-    <w:p>
-      <w:pPr>
-        <w:rPr>
-          <w:lang w:eastAsia="es-ES"/>
-        </w:rPr>
-      </w:pPr>
-    </w:p>
-    <w:p>
-      <w:pPr>
-        <w:jc w:val="center"/>
-        <w:rPr>
-          <w:lang w:eastAsia="es-ES"/>
-        </w:rPr>
-      </w:pPr>
-      <w:r>
-        <w:rPr>
-          <w:noProof/>
-          <w:lang w:eastAsia="es-ES"/>
-          <w14:ligatures w14:val="none"/>
-          <w14:cntxtAlts w14:val="0"/>
-        </w:rPr>
-        <w:lastRenderedPageBreak/>
+          <w:lang w:eastAsia="es-ES"/>
+          <w14:ligatures w14:val="none"/>
+          <w14:cntxtAlts w14:val="0"/>
+        </w:rPr>
         <w:drawing>
           <wp:inline distT="0" distB="0" distL="0" distR="0" wp14:anchorId="5F8610B1" wp14:editId="66115749">
             <wp:extent cx="3005018" cy="2886709"/>
@@ -33710,27 +34542,14 @@
       <w:r>
         <w:t xml:space="preserve">Figura </w:t>
       </w:r>
-      <w:r>
-        <w:fldChar w:fldCharType="begin"/>
-      </w:r>
-      <w:r>
-        <w:instrText xml:space="preserve"> SEQ Figura \* ARABIC </w:instrText>
-      </w:r>
-      <w:r>
-        <w:fldChar w:fldCharType="separate"/>
-      </w:r>
-      <w:r>
-        <w:rPr>
-          <w:noProof/>
-        </w:rPr>
-        <w:t>4</w:t>
-      </w:r>
-      <w:r>
-        <w:rPr>
-          <w:noProof/>
-        </w:rPr>
-        <w:fldChar w:fldCharType="end"/>
-      </w:r>
+      <w:fldSimple w:instr=" SEQ Figura \* ARABIC ">
+        <w:r>
+          <w:rPr>
+            <w:noProof/>
+          </w:rPr>
+          <w:t>4</w:t>
+        </w:r>
+      </w:fldSimple>
       <w:r>
         <w:t xml:space="preserve"> </w:t>
       </w:r>
@@ -33932,6 +34751,7 @@
           <w14:ligatures w14:val="none"/>
           <w14:cntxtAlts w14:val="0"/>
         </w:rPr>
+        <w:lastRenderedPageBreak/>
         <w:t>Falsos positivos</w:t>
       </w:r>
     </w:p>
@@ -33999,27 +34819,14 @@
       <w:r>
         <w:t xml:space="preserve">Figura </w:t>
       </w:r>
-      <w:r>
-        <w:fldChar w:fldCharType="begin"/>
-      </w:r>
-      <w:r>
-        <w:instrText xml:space="preserve"> SEQ Figura \* ARABIC </w:instrText>
-      </w:r>
-      <w:r>
-        <w:fldChar w:fldCharType="separate"/>
-      </w:r>
-      <w:r>
-        <w:rPr>
-          <w:noProof/>
-        </w:rPr>
-        <w:t>5</w:t>
-      </w:r>
-      <w:r>
-        <w:rPr>
-          <w:noProof/>
-        </w:rPr>
-        <w:fldChar w:fldCharType="end"/>
-      </w:r>
+      <w:fldSimple w:instr=" SEQ Figura \* ARABIC ">
+        <w:r>
+          <w:rPr>
+            <w:noProof/>
+          </w:rPr>
+          <w:t>5</w:t>
+        </w:r>
+      </w:fldSimple>
       <w:r>
         <w:t>: Porcentaje de falsos positivos</w:t>
       </w:r>
@@ -34204,27 +35011,14 @@
       <w:r>
         <w:t xml:space="preserve">Figura </w:t>
       </w:r>
-      <w:r>
-        <w:fldChar w:fldCharType="begin"/>
-      </w:r>
-      <w:r>
-        <w:instrText xml:space="preserve"> SEQ Figura \* ARABIC </w:instrText>
-      </w:r>
-      <w:r>
-        <w:fldChar w:fldCharType="separate"/>
-      </w:r>
-      <w:r>
-        <w:rPr>
-          <w:noProof/>
-        </w:rPr>
-        <w:t>6</w:t>
-      </w:r>
-      <w:r>
-        <w:rPr>
-          <w:noProof/>
-        </w:rPr>
-        <w:fldChar w:fldCharType="end"/>
-      </w:r>
+      <w:fldSimple w:instr=" SEQ Figura \* ARABIC ">
+        <w:r>
+          <w:rPr>
+            <w:noProof/>
+          </w:rPr>
+          <w:t>6</w:t>
+        </w:r>
+      </w:fldSimple>
       <w:r>
         <w:t>: Velocidad de aprendizaje para cada plataforma</w:t>
       </w:r>
@@ -34321,7 +35115,21 @@
           <w14:ligatures w14:val="none"/>
           <w14:cntxtAlts w14:val="0"/>
         </w:rPr>
-        <w:t xml:space="preserve"> al resto de plataformas. P</w:t>
+        <w:t xml:space="preserve"> al resto de </w:t>
+      </w:r>
+      <w:r>
+        <w:rPr>
+          <w:rFonts w:ascii="inherit" w:eastAsia="Times New Roman" w:hAnsi="inherit" w:cs="Courier New"/>
+          <w:color w:val="212121"/>
+          <w:spacing w:val="0"/>
+          <w:sz w:val="20"/>
+          <w:szCs w:val="20"/>
+          <w:lang w:eastAsia="es-ES"/>
+          <w14:ligatures w14:val="none"/>
+          <w14:cntxtAlts w14:val="0"/>
+        </w:rPr>
+        <w:lastRenderedPageBreak/>
+        <w:t>plataformas. P</w:t>
       </w:r>
       <w:r>
         <w:rPr>
@@ -34442,84 +35250,70 @@
       <w:r>
         <w:t xml:space="preserve">Figura </w:t>
       </w:r>
-      <w:r>
-        <w:fldChar w:fldCharType="begin"/>
-      </w:r>
-      <w:r>
-        <w:instrText xml:space="preserve"> SEQ Figura \* ARABIC </w:instrText>
-      </w:r>
-      <w:r>
-        <w:fldChar w:fldCharType="separate"/>
-      </w:r>
+      <w:fldSimple w:instr=" SEQ Figura \* ARABIC ">
+        <w:r>
+          <w:rPr>
+            <w:noProof/>
+          </w:rPr>
+          <w:t>7</w:t>
+        </w:r>
+      </w:fldSimple>
+      <w:r>
+        <w:t>: Tiempo medio de respuesta (segundos)</w:t>
+      </w:r>
+    </w:p>
+    <w:p>
+      <w:pPr>
+        <w:rPr>
+          <w:rFonts w:ascii="inherit" w:eastAsia="Times New Roman" w:hAnsi="inherit" w:cs="Courier New"/>
+          <w:color w:val="212121"/>
+          <w:spacing w:val="0"/>
+          <w:sz w:val="20"/>
+          <w:szCs w:val="20"/>
+          <w:lang w:eastAsia="es-ES"/>
+          <w14:ligatures w14:val="none"/>
+          <w14:cntxtAlts w14:val="0"/>
+        </w:rPr>
+      </w:pPr>
+      <w:r>
+        <w:rPr>
+          <w:rFonts w:ascii="inherit" w:eastAsia="Times New Roman" w:hAnsi="inherit" w:cs="Courier New"/>
+          <w:color w:val="212121"/>
+          <w:spacing w:val="0"/>
+          <w:sz w:val="20"/>
+          <w:szCs w:val="20"/>
+          <w:lang w:eastAsia="es-ES"/>
+          <w14:ligatures w14:val="none"/>
+          <w14:cntxtAlts w14:val="0"/>
+        </w:rPr>
+        <w:t>En este caso, respecto a la velocidad de respuesta Wit.ai es la que obtiene obtiene mucho mejores resultados que sus competidores. Sin embargo, veamos c</w:t>
+      </w:r>
+      <w:r>
+        <w:rPr>
+          <w:rFonts w:ascii="inherit" w:eastAsia="Times New Roman" w:hAnsi="inherit" w:cs="Courier New"/>
+          <w:color w:val="212121"/>
+          <w:spacing w:val="0"/>
+          <w:sz w:val="20"/>
+          <w:szCs w:val="20"/>
+          <w:lang w:eastAsia="es-ES"/>
+          <w14:ligatures w14:val="none"/>
+          <w14:cntxtAlts w14:val="0"/>
+        </w:rPr>
+        <w:t>ómo se posiciona cuando comparamos tiempo de respuesta y precisión.</w:t>
+      </w:r>
+    </w:p>
+    <w:p/>
+    <w:p>
+      <w:pPr>
+        <w:jc w:val="center"/>
+      </w:pPr>
       <w:r>
         <w:rPr>
           <w:noProof/>
-        </w:rPr>
-        <w:t>7</w:t>
-      </w:r>
-      <w:r>
-        <w:rPr>
-          <w:noProof/>
-        </w:rPr>
-        <w:fldChar w:fldCharType="end"/>
-      </w:r>
-      <w:r>
-        <w:t>: Tiempo medio de respuesta (segundos)</w:t>
-      </w:r>
-    </w:p>
-    <w:p>
-      <w:pPr>
-        <w:rPr>
-          <w:rFonts w:ascii="inherit" w:eastAsia="Times New Roman" w:hAnsi="inherit" w:cs="Courier New"/>
-          <w:color w:val="212121"/>
-          <w:spacing w:val="0"/>
-          <w:sz w:val="20"/>
-          <w:szCs w:val="20"/>
-          <w:lang w:eastAsia="es-ES"/>
-          <w14:ligatures w14:val="none"/>
-          <w14:cntxtAlts w14:val="0"/>
-        </w:rPr>
-      </w:pPr>
-      <w:r>
-        <w:rPr>
-          <w:rFonts w:ascii="inherit" w:eastAsia="Times New Roman" w:hAnsi="inherit" w:cs="Courier New"/>
-          <w:color w:val="212121"/>
-          <w:spacing w:val="0"/>
-          <w:sz w:val="20"/>
-          <w:szCs w:val="20"/>
-          <w:lang w:eastAsia="es-ES"/>
-          <w14:ligatures w14:val="none"/>
-          <w14:cntxtAlts w14:val="0"/>
-        </w:rPr>
-        <w:t>En este caso, respecto a la velocidad de respuesta Wit.ai es la que obtiene obtiene mucho mejores resultados que sus competidores. Sin embargo, veamos c</w:t>
-      </w:r>
-      <w:r>
-        <w:rPr>
-          <w:rFonts w:ascii="inherit" w:eastAsia="Times New Roman" w:hAnsi="inherit" w:cs="Courier New"/>
-          <w:color w:val="212121"/>
-          <w:spacing w:val="0"/>
-          <w:sz w:val="20"/>
-          <w:szCs w:val="20"/>
-          <w:lang w:eastAsia="es-ES"/>
-          <w14:ligatures w14:val="none"/>
-          <w14:cntxtAlts w14:val="0"/>
-        </w:rPr>
-        <w:t>ómo se posiciona cuando comparamos tiempo de respuesta y precisión.</w:t>
-      </w:r>
-    </w:p>
-    <w:p/>
-    <w:p>
-      <w:pPr>
-        <w:jc w:val="center"/>
-      </w:pPr>
-      <w:r>
-        <w:rPr>
-          <w:noProof/>
-          <w:lang w:eastAsia="es-ES"/>
-          <w14:ligatures w14:val="none"/>
-          <w14:cntxtAlts w14:val="0"/>
-        </w:rPr>
-        <w:lastRenderedPageBreak/>
+          <w:lang w:eastAsia="es-ES"/>
+          <w14:ligatures w14:val="none"/>
+          <w14:cntxtAlts w14:val="0"/>
+        </w:rPr>
         <w:drawing>
           <wp:inline distT="0" distB="0" distL="0" distR="0" wp14:anchorId="42E6DC02" wp14:editId="564B8028">
             <wp:extent cx="2816196" cy="2288459"/>
@@ -34570,27 +35364,14 @@
       <w:r>
         <w:t xml:space="preserve">Figura </w:t>
       </w:r>
-      <w:r>
-        <w:fldChar w:fldCharType="begin"/>
-      </w:r>
-      <w:r>
-        <w:instrText xml:space="preserve"> SEQ Figura \* ARABIC </w:instrText>
-      </w:r>
-      <w:r>
-        <w:fldChar w:fldCharType="separate"/>
-      </w:r>
-      <w:r>
-        <w:rPr>
-          <w:noProof/>
-        </w:rPr>
-        <w:t>8</w:t>
-      </w:r>
-      <w:r>
-        <w:rPr>
-          <w:noProof/>
-        </w:rPr>
-        <w:fldChar w:fldCharType="end"/>
-      </w:r>
+      <w:fldSimple w:instr=" SEQ Figura \* ARABIC ">
+        <w:r>
+          <w:rPr>
+            <w:noProof/>
+          </w:rPr>
+          <w:t>8</w:t>
+        </w:r>
+      </w:fldSimple>
       <w:r>
         <w:t xml:space="preserve">: Rendimiento vs </w:t>
       </w:r>
@@ -35475,6 +36256,7 @@
           <w14:ligatures w14:val="none"/>
           <w14:cntxtAlts w14:val="0"/>
         </w:rPr>
+        <w:lastRenderedPageBreak/>
         <w:t xml:space="preserve">Salvo excepciones como </w:t>
       </w:r>
       <w:r>
@@ -36910,7 +37692,6 @@
           <w14:ligatures w14:val="none"/>
           <w14:cntxtAlts w14:val="0"/>
         </w:rPr>
-        <w:lastRenderedPageBreak/>
         <w:t>Api.ai (Google):</w:t>
       </w:r>
       <w:r>
@@ -37593,6 +38374,7 @@
           <w14:ligatures w14:val="none"/>
           <w14:cntxtAlts w14:val="0"/>
         </w:rPr>
+        <w:lastRenderedPageBreak/>
         <w:drawing>
           <wp:inline distT="0" distB="0" distL="0" distR="0" wp14:anchorId="155A2B59" wp14:editId="5CC11330">
             <wp:extent cx="3444875" cy="2562602"/>
@@ -37646,27 +38428,14 @@
       <w:r>
         <w:t xml:space="preserve">Figura </w:t>
       </w:r>
-      <w:r>
-        <w:fldChar w:fldCharType="begin"/>
-      </w:r>
-      <w:r>
-        <w:instrText xml:space="preserve"> SEQ Figura \* ARABIC </w:instrText>
-      </w:r>
-      <w:r>
-        <w:fldChar w:fldCharType="separate"/>
-      </w:r>
-      <w:r>
-        <w:rPr>
-          <w:noProof/>
-        </w:rPr>
-        <w:t>9</w:t>
-      </w:r>
-      <w:r>
-        <w:rPr>
-          <w:noProof/>
-        </w:rPr>
-        <w:fldChar w:fldCharType="end"/>
-      </w:r>
+      <w:fldSimple w:instr=" SEQ Figura \* ARABIC ">
+        <w:r>
+          <w:rPr>
+            <w:noProof/>
+          </w:rPr>
+          <w:t>9</w:t>
+        </w:r>
+      </w:fldSimple>
       <w:r>
         <w:t xml:space="preserve">: </w:t>
       </w:r>
@@ -37771,7 +38540,6 @@
         <w:pStyle w:val="Ttulo4"/>
       </w:pPr>
       <w:r>
-        <w:lastRenderedPageBreak/>
         <w:t>F</w:t>
       </w:r>
       <w:r>
@@ -38636,7 +39404,21 @@
           <w14:ligatures w14:val="none"/>
           <w14:cntxtAlts w14:val="0"/>
         </w:rPr>
-        <w:t xml:space="preserve"> variables de sistema definidas para manejar por ejemplo monedas, fechas, horas, localizaciones, número, porcentajes, </w:t>
+        <w:t xml:space="preserve"> variables de sistema </w:t>
+      </w:r>
+      <w:r>
+        <w:rPr>
+          <w:rFonts w:ascii="inherit" w:eastAsia="Times New Roman" w:hAnsi="inherit" w:cs="Courier New"/>
+          <w:color w:val="212121"/>
+          <w:spacing w:val="0"/>
+          <w:sz w:val="20"/>
+          <w:szCs w:val="20"/>
+          <w:lang w:eastAsia="es-ES"/>
+          <w14:ligatures w14:val="none"/>
+          <w14:cntxtAlts w14:val="0"/>
+        </w:rPr>
+        <w:lastRenderedPageBreak/>
+        <w:t xml:space="preserve">definidas para manejar por ejemplo monedas, fechas, horas, localizaciones, número, porcentajes, </w:t>
       </w:r>
       <w:r>
         <w:rPr>
@@ -39766,7 +40548,6 @@
         <w:rPr>
           <w:lang w:val="es-ES"/>
         </w:rPr>
-        <w:lastRenderedPageBreak/>
         <w:t xml:space="preserve">Flexibilidad, </w:t>
       </w:r>
       <w:r>
@@ -40484,6 +41265,7 @@
           <w:rFonts w:ascii="inherit" w:hAnsi="inherit"/>
           <w:color w:val="212121"/>
         </w:rPr>
+        <w:lastRenderedPageBreak/>
         <w:t>Veamos en más detalle cómo se adapta a este requisito las plataformas de NLP que estamos estudiando.</w:t>
       </w:r>
     </w:p>
@@ -42458,7 +43240,6 @@
           <w14:ligatures w14:val="none"/>
           <w14:cntxtAlts w14:val="0"/>
         </w:rPr>
-        <w:lastRenderedPageBreak/>
         <w:t>API.ai</w:t>
       </w:r>
       <w:r>
@@ -42729,7 +43510,10 @@
       <w:bookmarkStart w:id="79" w:name="_Toc494642604"/>
       <w:bookmarkStart w:id="80" w:name="_Toc496709629"/>
       <w:r>
-        <w:t>Introducción a servicios IBM Watson</w:t>
+        <w:t xml:space="preserve">IBM </w:t>
+      </w:r>
+      <w:r>
+        <w:t>Watson</w:t>
       </w:r>
       <w:bookmarkEnd w:id="78"/>
       <w:bookmarkEnd w:id="79"/>
@@ -42737,11 +43521,276 @@
     </w:p>
     <w:p>
       <w:pPr>
+        <w:widowControl/>
+        <w:tabs>
+          <w:tab w:val="clear" w:pos="8789"/>
+        </w:tabs>
+        <w:spacing w:before="0" w:after="0"/>
+        <w:jc w:val="left"/>
+        <w:rPr>
+          <w:rFonts w:eastAsia="Times New Roman" w:cs="Times New Roman"/>
+          <w:spacing w:val="0"/>
+          <w:sz w:val="24"/>
+          <w:szCs w:val="24"/>
+          <w:lang w:eastAsia="es-ES"/>
+          <w14:ligatures w14:val="none"/>
+          <w14:cntxtAlts w14:val="0"/>
+        </w:rPr>
+      </w:pPr>
+      <w:r>
+        <w:rPr>
+          <w:rFonts w:ascii="Arial" w:eastAsia="Times New Roman" w:hAnsi="Arial" w:cs="Arial"/>
+          <w:color w:val="000000"/>
+          <w:spacing w:val="0"/>
+          <w:lang w:eastAsia="es-ES"/>
+          <w14:ligatures w14:val="none"/>
+          <w14:cntxtAlts w14:val="0"/>
+        </w:rPr>
+        <w:t>Con una máquina puedo escalar y poder complementar a las personas que están dando soporte a estas funciones, no pretende sustituir ni mejorar a las personas, lo que se persigue es la “inteligencia aumentada”</w:t>
+      </w:r>
+    </w:p>
+    <w:p>
+      <w:pPr>
+        <w:widowControl/>
+        <w:tabs>
+          <w:tab w:val="clear" w:pos="8789"/>
+        </w:tabs>
+        <w:spacing w:before="0" w:after="240"/>
+        <w:jc w:val="left"/>
+        <w:rPr>
+          <w:rFonts w:eastAsia="Times New Roman" w:cs="Times New Roman"/>
+          <w:spacing w:val="0"/>
+          <w:sz w:val="24"/>
+          <w:szCs w:val="24"/>
+          <w:lang w:eastAsia="es-ES"/>
+          <w14:ligatures w14:val="none"/>
+          <w14:cntxtAlts w14:val="0"/>
+        </w:rPr>
+      </w:pPr>
+    </w:p>
+    <w:p>
+      <w:pPr>
+        <w:widowControl/>
+        <w:tabs>
+          <w:tab w:val="clear" w:pos="8789"/>
+        </w:tabs>
+        <w:spacing w:before="0" w:after="0"/>
+        <w:jc w:val="left"/>
+        <w:rPr>
+          <w:rFonts w:eastAsia="Times New Roman" w:cs="Times New Roman"/>
+          <w:spacing w:val="0"/>
+          <w:sz w:val="24"/>
+          <w:szCs w:val="24"/>
+          <w:lang w:eastAsia="es-ES"/>
+          <w14:ligatures w14:val="none"/>
+          <w14:cntxtAlts w14:val="0"/>
+        </w:rPr>
+      </w:pPr>
+      <w:r>
+        <w:rPr>
+          <w:rFonts w:ascii="Arial" w:eastAsia="Times New Roman" w:hAnsi="Arial" w:cs="Arial"/>
+          <w:color w:val="000000"/>
+          <w:spacing w:val="0"/>
+          <w:lang w:eastAsia="es-ES"/>
+          <w14:ligatures w14:val="none"/>
+          <w14:cntxtAlts w14:val="0"/>
+        </w:rPr>
+        <w:t>Todo el centro de procesado está en frankfurt.</w:t>
+      </w:r>
+    </w:p>
+    <w:p>
+      <w:pPr>
+        <w:widowControl/>
+        <w:tabs>
+          <w:tab w:val="clear" w:pos="8789"/>
+        </w:tabs>
+        <w:spacing w:before="0" w:after="0"/>
+        <w:jc w:val="left"/>
+        <w:rPr>
+          <w:rFonts w:eastAsia="Times New Roman" w:cs="Times New Roman"/>
+          <w:spacing w:val="0"/>
+          <w:sz w:val="24"/>
+          <w:szCs w:val="24"/>
+          <w:lang w:eastAsia="es-ES"/>
+          <w14:ligatures w14:val="none"/>
+          <w14:cntxtAlts w14:val="0"/>
+        </w:rPr>
+      </w:pPr>
+      <w:r>
+        <w:rPr>
+          <w:rFonts w:ascii="Arial" w:eastAsia="Times New Roman" w:hAnsi="Arial" w:cs="Arial"/>
+          <w:color w:val="000000"/>
+          <w:spacing w:val="0"/>
+          <w:lang w:eastAsia="es-ES"/>
+          <w14:ligatures w14:val="none"/>
+          <w14:cntxtAlts w14:val="0"/>
+        </w:rPr>
+        <w:t>Se ha troceado la inteligencia de jeopardy, estaba entrenado para hacer algo muy bien (con la wikipedia…)</w:t>
+      </w:r>
+    </w:p>
+    <w:p>
+      <w:pPr>
+        <w:widowControl/>
+        <w:tabs>
+          <w:tab w:val="clear" w:pos="8789"/>
+        </w:tabs>
+        <w:spacing w:before="0" w:after="0"/>
+        <w:jc w:val="left"/>
+        <w:rPr>
+          <w:rFonts w:eastAsia="Times New Roman" w:cs="Times New Roman"/>
+          <w:spacing w:val="0"/>
+          <w:sz w:val="24"/>
+          <w:szCs w:val="24"/>
+          <w:lang w:eastAsia="es-ES"/>
+          <w14:ligatures w14:val="none"/>
+          <w14:cntxtAlts w14:val="0"/>
+        </w:rPr>
+      </w:pPr>
+    </w:p>
+    <w:p>
+      <w:pPr>
+        <w:widowControl/>
+        <w:tabs>
+          <w:tab w:val="clear" w:pos="8789"/>
+        </w:tabs>
+        <w:spacing w:before="0" w:after="0"/>
+        <w:jc w:val="left"/>
+        <w:rPr>
+          <w:rFonts w:eastAsia="Times New Roman" w:cs="Times New Roman"/>
+          <w:spacing w:val="0"/>
+          <w:sz w:val="24"/>
+          <w:szCs w:val="24"/>
+          <w:lang w:eastAsia="es-ES"/>
+          <w14:ligatures w14:val="none"/>
+          <w14:cntxtAlts w14:val="0"/>
+        </w:rPr>
+      </w:pPr>
+      <w:r>
+        <w:rPr>
+          <w:rFonts w:ascii="Arial" w:eastAsia="Times New Roman" w:hAnsi="Arial" w:cs="Arial"/>
+          <w:color w:val="000000"/>
+          <w:spacing w:val="0"/>
+          <w:lang w:eastAsia="es-ES"/>
+          <w14:ligatures w14:val="none"/>
+          <w14:cntxtAlts w14:val="0"/>
+        </w:rPr>
+        <w:t>La gran diferencia es adaptar a nuestro propio contexto, puedo entrenar, pero no puedo alterar los parámetros de los modelos, para eso están otro tipos de servicios de machine learning. La idea de watson es enmascarar los modelos y la funcionalidad que hay por debajo.</w:t>
+      </w:r>
+    </w:p>
+    <w:p>
+      <w:pPr>
+        <w:widowControl/>
+        <w:tabs>
+          <w:tab w:val="clear" w:pos="8789"/>
+        </w:tabs>
+        <w:spacing w:before="0" w:after="0"/>
+        <w:jc w:val="left"/>
+        <w:rPr>
+          <w:rFonts w:eastAsia="Times New Roman" w:cs="Times New Roman"/>
+          <w:spacing w:val="0"/>
+          <w:sz w:val="24"/>
+          <w:szCs w:val="24"/>
+          <w:lang w:eastAsia="es-ES"/>
+          <w14:ligatures w14:val="none"/>
+          <w14:cntxtAlts w14:val="0"/>
+        </w:rPr>
+      </w:pPr>
+    </w:p>
+    <w:p>
+      <w:pPr>
+        <w:widowControl/>
+        <w:tabs>
+          <w:tab w:val="clear" w:pos="8789"/>
+        </w:tabs>
+        <w:spacing w:before="0" w:after="0"/>
+        <w:jc w:val="left"/>
+        <w:rPr>
+          <w:rFonts w:eastAsia="Times New Roman" w:cs="Times New Roman"/>
+          <w:spacing w:val="0"/>
+          <w:sz w:val="24"/>
+          <w:szCs w:val="24"/>
+          <w:lang w:eastAsia="es-ES"/>
+          <w14:ligatures w14:val="none"/>
+          <w14:cntxtAlts w14:val="0"/>
+        </w:rPr>
+      </w:pPr>
+      <w:r>
+        <w:rPr>
+          <w:rFonts w:ascii="Arial" w:eastAsia="Times New Roman" w:hAnsi="Arial" w:cs="Arial"/>
+          <w:color w:val="000000"/>
+          <w:spacing w:val="0"/>
+          <w:lang w:eastAsia="es-ES"/>
+          <w14:ligatures w14:val="none"/>
+          <w14:cntxtAlts w14:val="0"/>
+        </w:rPr>
+        <w:t>Productos comerciales en el sector salud y sector financiero watson se está usando y tiene ya un cierto papel. Watson está poniendo foco en estas áreas.</w:t>
+      </w:r>
+    </w:p>
+    <w:p>
+      <w:pPr>
+        <w:widowControl/>
+        <w:tabs>
+          <w:tab w:val="clear" w:pos="8789"/>
+        </w:tabs>
+        <w:spacing w:before="0" w:after="240"/>
+        <w:jc w:val="left"/>
+        <w:rPr>
+          <w:rFonts w:eastAsia="Times New Roman" w:cs="Times New Roman"/>
+          <w:spacing w:val="0"/>
+          <w:sz w:val="24"/>
+          <w:szCs w:val="24"/>
+          <w:lang w:eastAsia="es-ES"/>
+          <w14:ligatures w14:val="none"/>
+          <w14:cntxtAlts w14:val="0"/>
+        </w:rPr>
+      </w:pPr>
+    </w:p>
+    <w:p>
+      <w:pPr>
+        <w:widowControl/>
+        <w:tabs>
+          <w:tab w:val="clear" w:pos="8789"/>
+        </w:tabs>
+        <w:spacing w:before="0" w:after="0"/>
+        <w:jc w:val="left"/>
+        <w:rPr>
+          <w:rFonts w:eastAsia="Times New Roman" w:cs="Times New Roman"/>
+          <w:spacing w:val="0"/>
+          <w:sz w:val="24"/>
+          <w:szCs w:val="24"/>
+          <w:lang w:eastAsia="es-ES"/>
+          <w14:ligatures w14:val="none"/>
+          <w14:cntxtAlts w14:val="0"/>
+        </w:rPr>
+      </w:pPr>
+      <w:r>
+        <w:rPr>
+          <w:rFonts w:ascii="Arial" w:eastAsia="Times New Roman" w:hAnsi="Arial" w:cs="Arial"/>
+          <w:color w:val="000000"/>
+          <w:spacing w:val="0"/>
+          <w:lang w:eastAsia="es-ES"/>
+          <w14:ligatures w14:val="none"/>
+          <w14:cntxtAlts w14:val="0"/>
+        </w:rPr>
+        <w:t>Lo que ofrece watson son APIs, siempre voy a necesitar una aplicación o entorno que orqueste estos servicios. Se puede usar cualquier lenguaje como orquestador, porque al final es una llamada a un http.</w:t>
+      </w:r>
+    </w:p>
+    <w:p/>
+    <w:p>
+      <w:pPr>
         <w:pStyle w:val="Ttulo3"/>
       </w:pPr>
       <w:bookmarkStart w:id="81" w:name="_Toc494628784"/>
       <w:bookmarkStart w:id="82" w:name="_Toc494642605"/>
       <w:bookmarkStart w:id="83" w:name="_Toc496709630"/>
+      <w:r>
+        <w:t>Introducción</w:t>
+      </w:r>
+    </w:p>
+    <w:p>
+      <w:pPr>
+        <w:pStyle w:val="Ttulo3"/>
+      </w:pPr>
       <w:r>
         <w:t>Conversation</w:t>
       </w:r>
@@ -43334,11 +44383,12 @@
       <w:pPr>
         <w:pStyle w:val="Ttulo3"/>
       </w:pPr>
-      <w:bookmarkStart w:id="84" w:name="_Toc494628785"/>
-      <w:bookmarkStart w:id="85" w:name="_Toc494642606"/>
-      <w:bookmarkStart w:id="86" w:name="_Toc496709631"/>
-      <w:r>
-        <w:t>Speech to Text</w:t>
+      <w:bookmarkStart w:id="84" w:name="_Toc494628787"/>
+      <w:bookmarkStart w:id="85" w:name="_Toc494642608"/>
+      <w:bookmarkStart w:id="86" w:name="_Toc496709633"/>
+      <w:r>
+        <w:lastRenderedPageBreak/>
+        <w:t>Visual recognition</w:t>
       </w:r>
       <w:bookmarkEnd w:id="84"/>
       <w:bookmarkEnd w:id="85"/>
@@ -43348,11 +44398,11 @@
       <w:pPr>
         <w:pStyle w:val="Ttulo3"/>
       </w:pPr>
-      <w:bookmarkStart w:id="87" w:name="_Toc494628786"/>
-      <w:bookmarkStart w:id="88" w:name="_Toc494642607"/>
-      <w:bookmarkStart w:id="89" w:name="_Toc496709632"/>
-      <w:r>
-        <w:t>Text to Speech</w:t>
+      <w:bookmarkStart w:id="87" w:name="_Toc494628785"/>
+      <w:bookmarkStart w:id="88" w:name="_Toc494642606"/>
+      <w:bookmarkStart w:id="89" w:name="_Toc496709631"/>
+      <w:r>
+        <w:t>Speech to Text</w:t>
       </w:r>
       <w:bookmarkEnd w:id="87"/>
       <w:bookmarkEnd w:id="88"/>
@@ -43362,15 +44412,22 @@
       <w:pPr>
         <w:pStyle w:val="Ttulo3"/>
       </w:pPr>
-      <w:bookmarkStart w:id="90" w:name="_Toc494628787"/>
-      <w:bookmarkStart w:id="91" w:name="_Toc494642608"/>
-      <w:bookmarkStart w:id="92" w:name="_Toc496709633"/>
-      <w:r>
-        <w:t>Visual recognition</w:t>
+      <w:bookmarkStart w:id="90" w:name="_Toc494628786"/>
+      <w:bookmarkStart w:id="91" w:name="_Toc494642607"/>
+      <w:bookmarkStart w:id="92" w:name="_Toc496709632"/>
+      <w:r>
+        <w:t>Text to Speech</w:t>
       </w:r>
       <w:bookmarkEnd w:id="90"/>
       <w:bookmarkEnd w:id="91"/>
       <w:bookmarkEnd w:id="92"/>
+    </w:p>
+    <w:p>
+      <w:pPr>
+        <w:rPr>
+          <w:lang w:val="en-GB"/>
+        </w:rPr>
+      </w:pPr>
     </w:p>
     <w:p>
       <w:pPr>
@@ -44212,27 +45269,14 @@
       <w:r>
         <w:t xml:space="preserve">Figura </w:t>
       </w:r>
-      <w:r>
-        <w:fldChar w:fldCharType="begin"/>
-      </w:r>
-      <w:r>
-        <w:instrText xml:space="preserve"> SEQ Figura \* ARABIC </w:instrText>
-      </w:r>
-      <w:r>
-        <w:fldChar w:fldCharType="separate"/>
-      </w:r>
-      <w:r>
-        <w:rPr>
-          <w:noProof/>
-        </w:rPr>
-        <w:t>11</w:t>
-      </w:r>
-      <w:r>
-        <w:rPr>
-          <w:noProof/>
-        </w:rPr>
-        <w:fldChar w:fldCharType="end"/>
-      </w:r>
+      <w:fldSimple w:instr=" SEQ Figura \* ARABIC ">
+        <w:r>
+          <w:rPr>
+            <w:noProof/>
+          </w:rPr>
+          <w:t>11</w:t>
+        </w:r>
+      </w:fldSimple>
       <w:r>
         <w:t xml:space="preserve"> Arquitectura de la solución</w:t>
       </w:r>
@@ -44607,27 +45651,14 @@
       <w:r>
         <w:t xml:space="preserve">Figura </w:t>
       </w:r>
-      <w:r>
-        <w:fldChar w:fldCharType="begin"/>
-      </w:r>
-      <w:r>
-        <w:instrText xml:space="preserve"> SEQ Figura \* ARABIC </w:instrText>
-      </w:r>
-      <w:r>
-        <w:fldChar w:fldCharType="separate"/>
-      </w:r>
-      <w:r>
-        <w:rPr>
-          <w:noProof/>
-        </w:rPr>
-        <w:t>12</w:t>
-      </w:r>
-      <w:r>
-        <w:rPr>
-          <w:noProof/>
-        </w:rPr>
-        <w:fldChar w:fldCharType="end"/>
-      </w:r>
+      <w:fldSimple w:instr=" SEQ Figura \* ARABIC ">
+        <w:r>
+          <w:rPr>
+            <w:noProof/>
+          </w:rPr>
+          <w:t>12</w:t>
+        </w:r>
+      </w:fldSimple>
       <w:r>
         <w:t xml:space="preserve"> Interfaz usuario: Slack</w:t>
       </w:r>
@@ -46059,7 +47090,6 @@
           <w:id w:val="1855379911"/>
           <w:citation/>
         </w:sdtPr>
-        <w:sdtEndPr/>
         <w:sdtContent>
           <w:r>
             <w:rPr>
@@ -46543,7 +47573,6 @@
           <w:id w:val="1186249015"/>
           <w:citation/>
         </w:sdtPr>
-        <w:sdtEndPr/>
         <w:sdtContent>
           <w:r>
             <w:rPr>
@@ -46634,7 +47663,6 @@
           <w:id w:val="1294099508"/>
           <w:citation/>
         </w:sdtPr>
-        <w:sdtEndPr/>
         <w:sdtContent>
           <w:r>
             <w:rPr>
@@ -47445,6 +48473,56 @@
     </w:p>
     <w:p>
       <w:pPr>
+        <w:rPr>
+          <w:lang w:val="en-GB"/>
+        </w:rPr>
+      </w:pPr>
+      <w:r>
+        <w:rPr>
+          <w:noProof/>
+          <w:lang w:eastAsia="es-ES"/>
+          <w14:ligatures w14:val="none"/>
+          <w14:cntxtAlts w14:val="0"/>
+        </w:rPr>
+        <w:drawing>
+          <wp:inline distT="0" distB="0" distL="0" distR="0" wp14:anchorId="26A224FA" wp14:editId="54E6E9CA">
+            <wp:extent cx="5340757" cy="3562219"/>
+            <wp:effectExtent l="0" t="0" r="0" b="635"/>
+            <wp:docPr id="21" name="Imagen 21"/>
+            <wp:cNvGraphicFramePr>
+              <a:graphicFrameLocks xmlns:a="http://schemas.openxmlformats.org/drawingml/2006/main" noChangeAspect="1"/>
+            </wp:cNvGraphicFramePr>
+            <a:graphic xmlns:a="http://schemas.openxmlformats.org/drawingml/2006/main">
+              <a:graphicData uri="http://schemas.openxmlformats.org/drawingml/2006/picture">
+                <pic:pic xmlns:pic="http://schemas.openxmlformats.org/drawingml/2006/picture">
+                  <pic:nvPicPr>
+                    <pic:cNvPr id="1" name=""/>
+                    <pic:cNvPicPr/>
+                  </pic:nvPicPr>
+                  <pic:blipFill>
+                    <a:blip r:embed="rId48"/>
+                    <a:stretch>
+                      <a:fillRect/>
+                    </a:stretch>
+                  </pic:blipFill>
+                  <pic:spPr>
+                    <a:xfrm>
+                      <a:off x="0" y="0"/>
+                      <a:ext cx="5344473" cy="3564697"/>
+                    </a:xfrm>
+                    <a:prstGeom prst="rect">
+                      <a:avLst/>
+                    </a:prstGeom>
+                  </pic:spPr>
+                </pic:pic>
+              </a:graphicData>
+            </a:graphic>
+          </wp:inline>
+        </w:drawing>
+      </w:r>
+    </w:p>
+    <w:p>
+      <w:pPr>
         <w:pStyle w:val="Ttulo2"/>
       </w:pPr>
       <w:bookmarkStart w:id="139" w:name="_Toc494628801"/>
@@ -47545,6 +48623,7 @@
     </w:p>
     <w:p>
       <w:r>
+        <w:lastRenderedPageBreak/>
         <w:t>50 peticiones al dias</w:t>
       </w:r>
     </w:p>
@@ -47621,7 +48700,6 @@
         <w:pStyle w:val="Ttulo4"/>
       </w:pPr>
       <w:r>
-        <w:lastRenderedPageBreak/>
         <w:t>Kraft Recipe</w:t>
       </w:r>
     </w:p>
@@ -49019,7 +50097,6 @@
             <w:id w:val="111145805"/>
             <w:bibliography/>
           </w:sdtPr>
-          <w:sdtEndPr/>
           <w:sdtContent>
             <w:p>
               <w:pPr>
@@ -50893,7 +51970,6 @@
         <w:docPartUnique/>
       </w:docPartObj>
     </w:sdtPr>
-    <w:sdtEndPr/>
     <w:sdtContent>
       <w:p>
         <w:pPr>
@@ -50962,7 +52038,6 @@
         <w:docPartUnique/>
       </w:docPartObj>
     </w:sdtPr>
-    <w:sdtEndPr/>
     <w:sdtContent>
       <w:p>
         <w:pPr>
@@ -51660,7 +52735,7 @@
         </mc:Choice>
         <mc:Fallback>
           <w:pict>
-            <v:line w14:anchorId="6080B2A2" id="Conector recto 1" o:spid="_x0000_s1026" style="position:absolute;flip:y;z-index:251658240;visibility:visible;mso-wrap-style:square;mso-width-percent:0;mso-height-percent:0;mso-wrap-distance-left:9pt;mso-wrap-distance-top:0;mso-wrap-distance-right:9pt;mso-wrap-distance-bottom:0;mso-position-horizontal:absolute;mso-position-horizontal-relative:text;mso-position-vertical:absolute;mso-position-vertical-relative:text;mso-width-percent:0;mso-height-percent:0;mso-width-relative:margin;mso-height-relative:margin" from="-28.55pt,20.55pt" to="466.6pt,20.7pt" o:gfxdata="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" strokecolor="#7f7f7f [1612]"/>
+            <v:line w14:anchorId="7E186DA0" id="Conector recto 1" o:spid="_x0000_s1026" style="position:absolute;flip:y;z-index:251658240;visibility:visible;mso-wrap-style:square;mso-width-percent:0;mso-height-percent:0;mso-wrap-distance-left:9pt;mso-wrap-distance-top:0;mso-wrap-distance-right:9pt;mso-wrap-distance-bottom:0;mso-position-horizontal:absolute;mso-position-horizontal-relative:text;mso-position-vertical:absolute;mso-position-vertical-relative:text;mso-width-percent:0;mso-height-percent:0;mso-width-relative:margin;mso-height-relative:margin" from="-28.55pt,20.55pt" to="466.6pt,20.7pt" o:gfxdata="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" strokecolor="#7f7f7f [1612]"/>
           </w:pict>
         </mc:Fallback>
       </mc:AlternateContent>
@@ -51839,27 +52914,14 @@
     <w:r>
       <w:tab/>
     </w:r>
-    <w:r>
-      <w:fldChar w:fldCharType="begin"/>
-    </w:r>
-    <w:r>
-      <w:instrText xml:space="preserve"> STYLEREF  "Título 1"  \* MERGEFORMAT </w:instrText>
-    </w:r>
-    <w:r>
-      <w:fldChar w:fldCharType="separate"/>
-    </w:r>
-    <w:r>
-      <w:rPr>
-        <w:noProof/>
-      </w:rPr>
-      <w:t>Estado del arte</w:t>
-    </w:r>
-    <w:r>
-      <w:rPr>
-        <w:noProof/>
-      </w:rPr>
-      <w:fldChar w:fldCharType="end"/>
-    </w:r>
+    <w:fldSimple w:instr=" STYLEREF  &quot;Título 1&quot;  \* MERGEFORMAT ">
+      <w:r>
+        <w:rPr>
+          <w:noProof/>
+        </w:rPr>
+        <w:t>Estado del arte</w:t>
+      </w:r>
+    </w:fldSimple>
   </w:p>
 </w:hdr>
 </file>
@@ -53735,129 +54797,129 @@
     </w:lvl>
   </w:abstractNum>
   <w:abstractNum w:abstractNumId="16" w15:restartNumberingAfterBreak="0">
-    <w:nsid w:val="3AC6049D"/>
-    <w:multiLevelType w:val="multilevel"/>
-    <w:tmpl w:val="3AC873E2"/>
-    <w:lvl w:ilvl="0">
+    <w:nsid w:val="3671503D"/>
+    <w:multiLevelType w:val="hybridMultilevel"/>
+    <w:tmpl w:val="FAE4A0B0"/>
+    <w:lvl w:ilvl="0" w:tplc="0C0A0001">
       <w:start w:val="1"/>
-      <w:numFmt w:val="decimal"/>
-      <w:lvlText w:val="%1."/>
+      <w:numFmt w:val="bullet"/>
+      <w:lvlText w:val=""/>
       <w:lvlJc w:val="left"/>
       <w:pPr>
-        <w:tabs>
-          <w:tab w:val="num" w:pos="720"/>
-        </w:tabs>
         <w:ind w:left="720" w:hanging="360"/>
       </w:pPr>
+      <w:rPr>
+        <w:rFonts w:ascii="Symbol" w:hAnsi="Symbol" w:hint="default"/>
+      </w:rPr>
     </w:lvl>
-    <w:lvl w:ilvl="1" w:tentative="1">
+    <w:lvl w:ilvl="1" w:tplc="0C0A0003" w:tentative="1">
       <w:start w:val="1"/>
-      <w:numFmt w:val="decimal"/>
-      <w:lvlText w:val="%2."/>
+      <w:numFmt w:val="bullet"/>
+      <w:lvlText w:val="o"/>
       <w:lvlJc w:val="left"/>
       <w:pPr>
-        <w:tabs>
-          <w:tab w:val="num" w:pos="1440"/>
-        </w:tabs>
         <w:ind w:left="1440" w:hanging="360"/>
       </w:pPr>
+      <w:rPr>
+        <w:rFonts w:ascii="Courier New" w:hAnsi="Courier New" w:cs="Courier New" w:hint="default"/>
+      </w:rPr>
     </w:lvl>
-    <w:lvl w:ilvl="2" w:tentative="1">
+    <w:lvl w:ilvl="2" w:tplc="0C0A0005" w:tentative="1">
       <w:start w:val="1"/>
-      <w:numFmt w:val="decimal"/>
-      <w:lvlText w:val="%3."/>
+      <w:numFmt w:val="bullet"/>
+      <w:lvlText w:val=""/>
       <w:lvlJc w:val="left"/>
       <w:pPr>
-        <w:tabs>
-          <w:tab w:val="num" w:pos="2160"/>
-        </w:tabs>
         <w:ind w:left="2160" w:hanging="360"/>
       </w:pPr>
+      <w:rPr>
+        <w:rFonts w:ascii="Wingdings" w:hAnsi="Wingdings" w:hint="default"/>
+      </w:rPr>
     </w:lvl>
-    <w:lvl w:ilvl="3" w:tentative="1">
+    <w:lvl w:ilvl="3" w:tplc="0C0A0001" w:tentative="1">
       <w:start w:val="1"/>
-      <w:numFmt w:val="decimal"/>
-      <w:lvlText w:val="%4."/>
+      <w:numFmt w:val="bullet"/>
+      <w:lvlText w:val=""/>
       <w:lvlJc w:val="left"/>
       <w:pPr>
-        <w:tabs>
-          <w:tab w:val="num" w:pos="2880"/>
-        </w:tabs>
         <w:ind w:left="2880" w:hanging="360"/>
       </w:pPr>
+      <w:rPr>
+        <w:rFonts w:ascii="Symbol" w:hAnsi="Symbol" w:hint="default"/>
+      </w:rPr>
     </w:lvl>
-    <w:lvl w:ilvl="4" w:tentative="1">
+    <w:lvl w:ilvl="4" w:tplc="0C0A0003" w:tentative="1">
       <w:start w:val="1"/>
-      <w:numFmt w:val="decimal"/>
-      <w:lvlText w:val="%5."/>
+      <w:numFmt w:val="bullet"/>
+      <w:lvlText w:val="o"/>
       <w:lvlJc w:val="left"/>
       <w:pPr>
-        <w:tabs>
-          <w:tab w:val="num" w:pos="3600"/>
-        </w:tabs>
         <w:ind w:left="3600" w:hanging="360"/>
       </w:pPr>
+      <w:rPr>
+        <w:rFonts w:ascii="Courier New" w:hAnsi="Courier New" w:cs="Courier New" w:hint="default"/>
+      </w:rPr>
     </w:lvl>
-    <w:lvl w:ilvl="5" w:tentative="1">
+    <w:lvl w:ilvl="5" w:tplc="0C0A0005" w:tentative="1">
       <w:start w:val="1"/>
-      <w:numFmt w:val="decimal"/>
-      <w:lvlText w:val="%6."/>
+      <w:numFmt w:val="bullet"/>
+      <w:lvlText w:val=""/>
       <w:lvlJc w:val="left"/>
       <w:pPr>
-        <w:tabs>
-          <w:tab w:val="num" w:pos="4320"/>
-        </w:tabs>
         <w:ind w:left="4320" w:hanging="360"/>
       </w:pPr>
+      <w:rPr>
+        <w:rFonts w:ascii="Wingdings" w:hAnsi="Wingdings" w:hint="default"/>
+      </w:rPr>
     </w:lvl>
-    <w:lvl w:ilvl="6" w:tentative="1">
+    <w:lvl w:ilvl="6" w:tplc="0C0A0001" w:tentative="1">
       <w:start w:val="1"/>
-      <w:numFmt w:val="decimal"/>
-      <w:lvlText w:val="%7."/>
+      <w:numFmt w:val="bullet"/>
+      <w:lvlText w:val=""/>
       <w:lvlJc w:val="left"/>
       <w:pPr>
-        <w:tabs>
-          <w:tab w:val="num" w:pos="5040"/>
-        </w:tabs>
         <w:ind w:left="5040" w:hanging="360"/>
       </w:pPr>
+      <w:rPr>
+        <w:rFonts w:ascii="Symbol" w:hAnsi="Symbol" w:hint="default"/>
+      </w:rPr>
     </w:lvl>
-    <w:lvl w:ilvl="7" w:tentative="1">
+    <w:lvl w:ilvl="7" w:tplc="0C0A0003" w:tentative="1">
       <w:start w:val="1"/>
-      <w:numFmt w:val="decimal"/>
-      <w:lvlText w:val="%8."/>
+      <w:numFmt w:val="bullet"/>
+      <w:lvlText w:val="o"/>
       <w:lvlJc w:val="left"/>
       <w:pPr>
-        <w:tabs>
-          <w:tab w:val="num" w:pos="5760"/>
-        </w:tabs>
         <w:ind w:left="5760" w:hanging="360"/>
       </w:pPr>
+      <w:rPr>
+        <w:rFonts w:ascii="Courier New" w:hAnsi="Courier New" w:cs="Courier New" w:hint="default"/>
+      </w:rPr>
     </w:lvl>
-    <w:lvl w:ilvl="8" w:tentative="1">
+    <w:lvl w:ilvl="8" w:tplc="0C0A0005" w:tentative="1">
       <w:start w:val="1"/>
-      <w:numFmt w:val="decimal"/>
-      <w:lvlText w:val="%9."/>
+      <w:numFmt w:val="bullet"/>
+      <w:lvlText w:val=""/>
       <w:lvlJc w:val="left"/>
       <w:pPr>
-        <w:tabs>
-          <w:tab w:val="num" w:pos="6480"/>
-        </w:tabs>
         <w:ind w:left="6480" w:hanging="360"/>
       </w:pPr>
+      <w:rPr>
+        <w:rFonts w:ascii="Wingdings" w:hAnsi="Wingdings" w:hint="default"/>
+      </w:rPr>
     </w:lvl>
   </w:abstractNum>
   <w:abstractNum w:abstractNumId="17" w15:restartNumberingAfterBreak="0">
-    <w:nsid w:val="439152BF"/>
+    <w:nsid w:val="37E16584"/>
     <w:multiLevelType w:val="hybridMultilevel"/>
-    <w:tmpl w:val="5C2C7D54"/>
+    <w:tmpl w:val="761C8C1C"/>
     <w:lvl w:ilvl="0" w:tplc="0C0A0005">
       <w:start w:val="1"/>
       <w:numFmt w:val="bullet"/>
       <w:lvlText w:val=""/>
       <w:lvlJc w:val="left"/>
       <w:pPr>
-        <w:ind w:left="720" w:hanging="360"/>
+        <w:ind w:left="360" w:hanging="360"/>
       </w:pPr>
       <w:rPr>
         <w:rFonts w:ascii="Wingdings" w:hAnsi="Wingdings" w:hint="default"/>
@@ -53869,7 +54931,7 @@
       <w:lvlText w:val="o"/>
       <w:lvlJc w:val="left"/>
       <w:pPr>
-        <w:ind w:left="1440" w:hanging="360"/>
+        <w:ind w:left="1080" w:hanging="360"/>
       </w:pPr>
       <w:rPr>
         <w:rFonts w:ascii="Courier New" w:hAnsi="Courier New" w:cs="Courier New" w:hint="default"/>
@@ -53881,7 +54943,7 @@
       <w:lvlText w:val=""/>
       <w:lvlJc w:val="left"/>
       <w:pPr>
-        <w:ind w:left="2160" w:hanging="360"/>
+        <w:ind w:left="1800" w:hanging="360"/>
       </w:pPr>
       <w:rPr>
         <w:rFonts w:ascii="Wingdings" w:hAnsi="Wingdings" w:hint="default"/>
@@ -53893,7 +54955,7 @@
       <w:lvlText w:val=""/>
       <w:lvlJc w:val="left"/>
       <w:pPr>
-        <w:ind w:left="2880" w:hanging="360"/>
+        <w:ind w:left="2520" w:hanging="360"/>
       </w:pPr>
       <w:rPr>
         <w:rFonts w:ascii="Symbol" w:hAnsi="Symbol" w:hint="default"/>
@@ -53905,7 +54967,7 @@
       <w:lvlText w:val="o"/>
       <w:lvlJc w:val="left"/>
       <w:pPr>
-        <w:ind w:left="3600" w:hanging="360"/>
+        <w:ind w:left="3240" w:hanging="360"/>
       </w:pPr>
       <w:rPr>
         <w:rFonts w:ascii="Courier New" w:hAnsi="Courier New" w:cs="Courier New" w:hint="default"/>
@@ -53917,7 +54979,7 @@
       <w:lvlText w:val=""/>
       <w:lvlJc w:val="left"/>
       <w:pPr>
-        <w:ind w:left="4320" w:hanging="360"/>
+        <w:ind w:left="3960" w:hanging="360"/>
       </w:pPr>
       <w:rPr>
         <w:rFonts w:ascii="Wingdings" w:hAnsi="Wingdings" w:hint="default"/>
@@ -53929,7 +54991,7 @@
       <w:lvlText w:val=""/>
       <w:lvlJc w:val="left"/>
       <w:pPr>
-        <w:ind w:left="5040" w:hanging="360"/>
+        <w:ind w:left="4680" w:hanging="360"/>
       </w:pPr>
       <w:rPr>
         <w:rFonts w:ascii="Symbol" w:hAnsi="Symbol" w:hint="default"/>
@@ -53941,7 +55003,7 @@
       <w:lvlText w:val="o"/>
       <w:lvlJc w:val="left"/>
       <w:pPr>
-        <w:ind w:left="5760" w:hanging="360"/>
+        <w:ind w:left="5400" w:hanging="360"/>
       </w:pPr>
       <w:rPr>
         <w:rFonts w:ascii="Courier New" w:hAnsi="Courier New" w:cs="Courier New" w:hint="default"/>
@@ -53953,7 +55015,7 @@
       <w:lvlText w:val=""/>
       <w:lvlJc w:val="left"/>
       <w:pPr>
-        <w:ind w:left="6480" w:hanging="360"/>
+        <w:ind w:left="6120" w:hanging="360"/>
       </w:pPr>
       <w:rPr>
         <w:rFonts w:ascii="Wingdings" w:hAnsi="Wingdings" w:hint="default"/>
@@ -53961,6 +55023,232 @@
     </w:lvl>
   </w:abstractNum>
   <w:abstractNum w:abstractNumId="18" w15:restartNumberingAfterBreak="0">
+    <w:nsid w:val="3AC6049D"/>
+    <w:multiLevelType w:val="multilevel"/>
+    <w:tmpl w:val="3AC873E2"/>
+    <w:lvl w:ilvl="0">
+      <w:start w:val="1"/>
+      <w:numFmt w:val="decimal"/>
+      <w:lvlText w:val="%1."/>
+      <w:lvlJc w:val="left"/>
+      <w:pPr>
+        <w:tabs>
+          <w:tab w:val="num" w:pos="720"/>
+        </w:tabs>
+        <w:ind w:left="720" w:hanging="360"/>
+      </w:pPr>
+    </w:lvl>
+    <w:lvl w:ilvl="1" w:tentative="1">
+      <w:start w:val="1"/>
+      <w:numFmt w:val="decimal"/>
+      <w:lvlText w:val="%2."/>
+      <w:lvlJc w:val="left"/>
+      <w:pPr>
+        <w:tabs>
+          <w:tab w:val="num" w:pos="1440"/>
+        </w:tabs>
+        <w:ind w:left="1440" w:hanging="360"/>
+      </w:pPr>
+    </w:lvl>
+    <w:lvl w:ilvl="2" w:tentative="1">
+      <w:start w:val="1"/>
+      <w:numFmt w:val="decimal"/>
+      <w:lvlText w:val="%3."/>
+      <w:lvlJc w:val="left"/>
+      <w:pPr>
+        <w:tabs>
+          <w:tab w:val="num" w:pos="2160"/>
+        </w:tabs>
+        <w:ind w:left="2160" w:hanging="360"/>
+      </w:pPr>
+    </w:lvl>
+    <w:lvl w:ilvl="3" w:tentative="1">
+      <w:start w:val="1"/>
+      <w:numFmt w:val="decimal"/>
+      <w:lvlText w:val="%4."/>
+      <w:lvlJc w:val="left"/>
+      <w:pPr>
+        <w:tabs>
+          <w:tab w:val="num" w:pos="2880"/>
+        </w:tabs>
+        <w:ind w:left="2880" w:hanging="360"/>
+      </w:pPr>
+    </w:lvl>
+    <w:lvl w:ilvl="4" w:tentative="1">
+      <w:start w:val="1"/>
+      <w:numFmt w:val="decimal"/>
+      <w:lvlText w:val="%5."/>
+      <w:lvlJc w:val="left"/>
+      <w:pPr>
+        <w:tabs>
+          <w:tab w:val="num" w:pos="3600"/>
+        </w:tabs>
+        <w:ind w:left="3600" w:hanging="360"/>
+      </w:pPr>
+    </w:lvl>
+    <w:lvl w:ilvl="5" w:tentative="1">
+      <w:start w:val="1"/>
+      <w:numFmt w:val="decimal"/>
+      <w:lvlText w:val="%6."/>
+      <w:lvlJc w:val="left"/>
+      <w:pPr>
+        <w:tabs>
+          <w:tab w:val="num" w:pos="4320"/>
+        </w:tabs>
+        <w:ind w:left="4320" w:hanging="360"/>
+      </w:pPr>
+    </w:lvl>
+    <w:lvl w:ilvl="6" w:tentative="1">
+      <w:start w:val="1"/>
+      <w:numFmt w:val="decimal"/>
+      <w:lvlText w:val="%7."/>
+      <w:lvlJc w:val="left"/>
+      <w:pPr>
+        <w:tabs>
+          <w:tab w:val="num" w:pos="5040"/>
+        </w:tabs>
+        <w:ind w:left="5040" w:hanging="360"/>
+      </w:pPr>
+    </w:lvl>
+    <w:lvl w:ilvl="7" w:tentative="1">
+      <w:start w:val="1"/>
+      <w:numFmt w:val="decimal"/>
+      <w:lvlText w:val="%8."/>
+      <w:lvlJc w:val="left"/>
+      <w:pPr>
+        <w:tabs>
+          <w:tab w:val="num" w:pos="5760"/>
+        </w:tabs>
+        <w:ind w:left="5760" w:hanging="360"/>
+      </w:pPr>
+    </w:lvl>
+    <w:lvl w:ilvl="8" w:tentative="1">
+      <w:start w:val="1"/>
+      <w:numFmt w:val="decimal"/>
+      <w:lvlText w:val="%9."/>
+      <w:lvlJc w:val="left"/>
+      <w:pPr>
+        <w:tabs>
+          <w:tab w:val="num" w:pos="6480"/>
+        </w:tabs>
+        <w:ind w:left="6480" w:hanging="360"/>
+      </w:pPr>
+    </w:lvl>
+  </w:abstractNum>
+  <w:abstractNum w:abstractNumId="19" w15:restartNumberingAfterBreak="0">
+    <w:nsid w:val="439152BF"/>
+    <w:multiLevelType w:val="hybridMultilevel"/>
+    <w:tmpl w:val="5C2C7D54"/>
+    <w:lvl w:ilvl="0" w:tplc="0C0A0005">
+      <w:start w:val="1"/>
+      <w:numFmt w:val="bullet"/>
+      <w:lvlText w:val=""/>
+      <w:lvlJc w:val="left"/>
+      <w:pPr>
+        <w:ind w:left="720" w:hanging="360"/>
+      </w:pPr>
+      <w:rPr>
+        <w:rFonts w:ascii="Wingdings" w:hAnsi="Wingdings" w:hint="default"/>
+      </w:rPr>
+    </w:lvl>
+    <w:lvl w:ilvl="1" w:tplc="0C0A0003">
+      <w:start w:val="1"/>
+      <w:numFmt w:val="bullet"/>
+      <w:lvlText w:val="o"/>
+      <w:lvlJc w:val="left"/>
+      <w:pPr>
+        <w:ind w:left="1440" w:hanging="360"/>
+      </w:pPr>
+      <w:rPr>
+        <w:rFonts w:ascii="Courier New" w:hAnsi="Courier New" w:cs="Courier New" w:hint="default"/>
+      </w:rPr>
+    </w:lvl>
+    <w:lvl w:ilvl="2" w:tplc="0C0A0005" w:tentative="1">
+      <w:start w:val="1"/>
+      <w:numFmt w:val="bullet"/>
+      <w:lvlText w:val=""/>
+      <w:lvlJc w:val="left"/>
+      <w:pPr>
+        <w:ind w:left="2160" w:hanging="360"/>
+      </w:pPr>
+      <w:rPr>
+        <w:rFonts w:ascii="Wingdings" w:hAnsi="Wingdings" w:hint="default"/>
+      </w:rPr>
+    </w:lvl>
+    <w:lvl w:ilvl="3" w:tplc="0C0A0001" w:tentative="1">
+      <w:start w:val="1"/>
+      <w:numFmt w:val="bullet"/>
+      <w:lvlText w:val=""/>
+      <w:lvlJc w:val="left"/>
+      <w:pPr>
+        <w:ind w:left="2880" w:hanging="360"/>
+      </w:pPr>
+      <w:rPr>
+        <w:rFonts w:ascii="Symbol" w:hAnsi="Symbol" w:hint="default"/>
+      </w:rPr>
+    </w:lvl>
+    <w:lvl w:ilvl="4" w:tplc="0C0A0003" w:tentative="1">
+      <w:start w:val="1"/>
+      <w:numFmt w:val="bullet"/>
+      <w:lvlText w:val="o"/>
+      <w:lvlJc w:val="left"/>
+      <w:pPr>
+        <w:ind w:left="3600" w:hanging="360"/>
+      </w:pPr>
+      <w:rPr>
+        <w:rFonts w:ascii="Courier New" w:hAnsi="Courier New" w:cs="Courier New" w:hint="default"/>
+      </w:rPr>
+    </w:lvl>
+    <w:lvl w:ilvl="5" w:tplc="0C0A0005" w:tentative="1">
+      <w:start w:val="1"/>
+      <w:numFmt w:val="bullet"/>
+      <w:lvlText w:val=""/>
+      <w:lvlJc w:val="left"/>
+      <w:pPr>
+        <w:ind w:left="4320" w:hanging="360"/>
+      </w:pPr>
+      <w:rPr>
+        <w:rFonts w:ascii="Wingdings" w:hAnsi="Wingdings" w:hint="default"/>
+      </w:rPr>
+    </w:lvl>
+    <w:lvl w:ilvl="6" w:tplc="0C0A0001" w:tentative="1">
+      <w:start w:val="1"/>
+      <w:numFmt w:val="bullet"/>
+      <w:lvlText w:val=""/>
+      <w:lvlJc w:val="left"/>
+      <w:pPr>
+        <w:ind w:left="5040" w:hanging="360"/>
+      </w:pPr>
+      <w:rPr>
+        <w:rFonts w:ascii="Symbol" w:hAnsi="Symbol" w:hint="default"/>
+      </w:rPr>
+    </w:lvl>
+    <w:lvl w:ilvl="7" w:tplc="0C0A0003" w:tentative="1">
+      <w:start w:val="1"/>
+      <w:numFmt w:val="bullet"/>
+      <w:lvlText w:val="o"/>
+      <w:lvlJc w:val="left"/>
+      <w:pPr>
+        <w:ind w:left="5760" w:hanging="360"/>
+      </w:pPr>
+      <w:rPr>
+        <w:rFonts w:ascii="Courier New" w:hAnsi="Courier New" w:cs="Courier New" w:hint="default"/>
+      </w:rPr>
+    </w:lvl>
+    <w:lvl w:ilvl="8" w:tplc="0C0A0005" w:tentative="1">
+      <w:start w:val="1"/>
+      <w:numFmt w:val="bullet"/>
+      <w:lvlText w:val=""/>
+      <w:lvlJc w:val="left"/>
+      <w:pPr>
+        <w:ind w:left="6480" w:hanging="360"/>
+      </w:pPr>
+      <w:rPr>
+        <w:rFonts w:ascii="Wingdings" w:hAnsi="Wingdings" w:hint="default"/>
+      </w:rPr>
+    </w:lvl>
+  </w:abstractNum>
+  <w:abstractNum w:abstractNumId="20" w15:restartNumberingAfterBreak="0">
     <w:nsid w:val="501A3B9D"/>
     <w:multiLevelType w:val="multilevel"/>
     <w:tmpl w:val="638436C4"/>
@@ -54073,7 +55361,7 @@
       </w:pPr>
     </w:lvl>
   </w:abstractNum>
-  <w:abstractNum w:abstractNumId="19" w15:restartNumberingAfterBreak="0">
+  <w:abstractNum w:abstractNumId="21" w15:restartNumberingAfterBreak="0">
     <w:nsid w:val="592E0FC0"/>
     <w:multiLevelType w:val="hybridMultilevel"/>
     <w:tmpl w:val="B754BAF8"/>
@@ -54186,7 +55474,7 @@
       </w:rPr>
     </w:lvl>
   </w:abstractNum>
-  <w:abstractNum w:abstractNumId="20" w15:restartNumberingAfterBreak="0">
+  <w:abstractNum w:abstractNumId="22" w15:restartNumberingAfterBreak="0">
     <w:nsid w:val="64B25C53"/>
     <w:multiLevelType w:val="multilevel"/>
     <w:tmpl w:val="FA0893AC"/>
@@ -54302,7 +55590,7 @@
       </w:rPr>
     </w:lvl>
   </w:abstractNum>
-  <w:abstractNum w:abstractNumId="21" w15:restartNumberingAfterBreak="0">
+  <w:abstractNum w:abstractNumId="23" w15:restartNumberingAfterBreak="0">
     <w:nsid w:val="68721AE8"/>
     <w:multiLevelType w:val="hybridMultilevel"/>
     <w:tmpl w:val="FF7A8EAE"/>
@@ -54415,10 +55703,10 @@
       </w:rPr>
     </w:lvl>
   </w:abstractNum>
-  <w:abstractNum w:abstractNumId="22" w15:restartNumberingAfterBreak="0">
+  <w:abstractNum w:abstractNumId="24" w15:restartNumberingAfterBreak="0">
     <w:nsid w:val="6E297BB1"/>
     <w:multiLevelType w:val="multilevel"/>
-    <w:tmpl w:val="EE327CCE"/>
+    <w:tmpl w:val="9384CD88"/>
     <w:lvl w:ilvl="0">
       <w:start w:val="1"/>
       <w:numFmt w:val="decimal"/>
@@ -54510,7 +55798,7 @@
       </w:pPr>
     </w:lvl>
   </w:abstractNum>
-  <w:abstractNum w:abstractNumId="23" w15:restartNumberingAfterBreak="0">
+  <w:abstractNum w:abstractNumId="25" w15:restartNumberingAfterBreak="0">
     <w:nsid w:val="6EFA2E41"/>
     <w:multiLevelType w:val="multilevel"/>
     <w:tmpl w:val="4230A6E2"/>
@@ -54659,7 +55947,7 @@
       </w:rPr>
     </w:lvl>
   </w:abstractNum>
-  <w:abstractNum w:abstractNumId="24" w15:restartNumberingAfterBreak="0">
+  <w:abstractNum w:abstractNumId="26" w15:restartNumberingAfterBreak="0">
     <w:nsid w:val="6FB41EF5"/>
     <w:multiLevelType w:val="hybridMultilevel"/>
     <w:tmpl w:val="83CE0D70"/>
@@ -54772,7 +56060,7 @@
       </w:rPr>
     </w:lvl>
   </w:abstractNum>
-  <w:abstractNum w:abstractNumId="25" w15:restartNumberingAfterBreak="0">
+  <w:abstractNum w:abstractNumId="27" w15:restartNumberingAfterBreak="0">
     <w:nsid w:val="72E455AF"/>
     <w:multiLevelType w:val="hybridMultilevel"/>
     <w:tmpl w:val="DF32264E"/>
@@ -54885,7 +56173,7 @@
       </w:rPr>
     </w:lvl>
   </w:abstractNum>
-  <w:abstractNum w:abstractNumId="26" w15:restartNumberingAfterBreak="0">
+  <w:abstractNum w:abstractNumId="28" w15:restartNumberingAfterBreak="0">
     <w:nsid w:val="731A7F95"/>
     <w:multiLevelType w:val="hybridMultilevel"/>
     <w:tmpl w:val="9E5CCB7E"/>
@@ -54998,7 +56286,7 @@
       </w:rPr>
     </w:lvl>
   </w:abstractNum>
-  <w:abstractNum w:abstractNumId="27" w15:restartNumberingAfterBreak="0">
+  <w:abstractNum w:abstractNumId="29" w15:restartNumberingAfterBreak="0">
     <w:nsid w:val="73C218F6"/>
     <w:multiLevelType w:val="hybridMultilevel"/>
     <w:tmpl w:val="B4AA69B4"/>
@@ -55111,7 +56399,7 @@
       </w:rPr>
     </w:lvl>
   </w:abstractNum>
-  <w:abstractNum w:abstractNumId="28" w15:restartNumberingAfterBreak="0">
+  <w:abstractNum w:abstractNumId="30" w15:restartNumberingAfterBreak="0">
     <w:nsid w:val="742B5BD7"/>
     <w:multiLevelType w:val="hybridMultilevel"/>
     <w:tmpl w:val="2DE29E34"/>
@@ -55224,7 +56512,7 @@
       </w:rPr>
     </w:lvl>
   </w:abstractNum>
-  <w:abstractNum w:abstractNumId="29" w15:restartNumberingAfterBreak="0">
+  <w:abstractNum w:abstractNumId="31" w15:restartNumberingAfterBreak="0">
     <w:nsid w:val="7E18449A"/>
     <w:multiLevelType w:val="hybridMultilevel"/>
     <w:tmpl w:val="02AA852A"/>
@@ -55337,7 +56625,7 @@
       </w:rPr>
     </w:lvl>
   </w:abstractNum>
-  <w:abstractNum w:abstractNumId="30" w15:restartNumberingAfterBreak="0">
+  <w:abstractNum w:abstractNumId="32" w15:restartNumberingAfterBreak="0">
     <w:nsid w:val="7FD72F59"/>
     <w:multiLevelType w:val="hybridMultilevel"/>
     <w:tmpl w:val="2AEAD976"/>
@@ -55460,7 +56748,7 @@
     <w:abstractNumId w:val="0"/>
   </w:num>
   <w:num w:numId="4">
-    <w:abstractNumId w:val="28"/>
+    <w:abstractNumId w:val="30"/>
   </w:num>
   <w:num w:numId="5">
     <w:abstractNumId w:val="15"/>
@@ -55469,7 +56757,7 @@
     <w:abstractNumId w:val="1"/>
   </w:num>
   <w:num w:numId="7">
-    <w:abstractNumId w:val="26"/>
+    <w:abstractNumId w:val="28"/>
   </w:num>
   <w:num w:numId="8">
     <w:abstractNumId w:val="4"/>
@@ -55478,46 +56766,46 @@
     <w:abstractNumId w:val="14"/>
   </w:num>
   <w:num w:numId="10">
+    <w:abstractNumId w:val="26"/>
+  </w:num>
+  <w:num w:numId="11">
+    <w:abstractNumId w:val="21"/>
+  </w:num>
+  <w:num w:numId="12">
+    <w:abstractNumId w:val="18"/>
+  </w:num>
+  <w:num w:numId="13">
+    <w:abstractNumId w:val="27"/>
+  </w:num>
+  <w:num w:numId="14">
     <w:abstractNumId w:val="24"/>
   </w:num>
-  <w:num w:numId="11">
-    <w:abstractNumId w:val="19"/>
-  </w:num>
-  <w:num w:numId="12">
-    <w:abstractNumId w:val="16"/>
-  </w:num>
-  <w:num w:numId="13">
+  <w:num w:numId="15">
     <w:abstractNumId w:val="25"/>
   </w:num>
-  <w:num w:numId="14">
-    <w:abstractNumId w:val="22"/>
-  </w:num>
-  <w:num w:numId="15">
-    <w:abstractNumId w:val="23"/>
-  </w:num>
   <w:num w:numId="16">
-    <w:abstractNumId w:val="27"/>
+    <w:abstractNumId w:val="29"/>
   </w:num>
   <w:num w:numId="17">
     <w:abstractNumId w:val="2"/>
   </w:num>
   <w:num w:numId="18">
-    <w:abstractNumId w:val="29"/>
+    <w:abstractNumId w:val="31"/>
   </w:num>
   <w:num w:numId="19">
     <w:abstractNumId w:val="9"/>
   </w:num>
   <w:num w:numId="20">
-    <w:abstractNumId w:val="17"/>
+    <w:abstractNumId w:val="19"/>
   </w:num>
   <w:num w:numId="21">
-    <w:abstractNumId w:val="21"/>
+    <w:abstractNumId w:val="23"/>
   </w:num>
   <w:num w:numId="22">
     <w:abstractNumId w:val="11"/>
   </w:num>
   <w:num w:numId="23">
-    <w:abstractNumId w:val="18"/>
+    <w:abstractNumId w:val="20"/>
   </w:num>
   <w:num w:numId="24">
     <w:abstractNumId w:val="5"/>
@@ -55526,19 +56814,25 @@
     <w:abstractNumId w:val="7"/>
   </w:num>
   <w:num w:numId="26">
-    <w:abstractNumId w:val="22"/>
+    <w:abstractNumId w:val="24"/>
   </w:num>
   <w:num w:numId="27">
     <w:abstractNumId w:val="6"/>
   </w:num>
   <w:num w:numId="28">
-    <w:abstractNumId w:val="30"/>
+    <w:abstractNumId w:val="32"/>
   </w:num>
   <w:num w:numId="29">
     <w:abstractNumId w:val="3"/>
   </w:num>
   <w:num w:numId="30">
     <w:abstractNumId w:val="10"/>
+  </w:num>
+  <w:num w:numId="31">
+    <w:abstractNumId w:val="16"/>
+  </w:num>
+  <w:num w:numId="32">
+    <w:abstractNumId w:val="17"/>
   </w:num>
   <w:numIdMacAtCleanup w:val="21"/>
 </w:numbering>
@@ -55975,7 +57269,7 @@
     <w:uiPriority w:val="9"/>
     <w:unhideWhenUsed/>
     <w:qFormat/>
-    <w:rsid w:val="00BD33A2"/>
+    <w:rsid w:val="00166542"/>
     <w:pPr>
       <w:keepNext/>
       <w:keepLines/>
@@ -55990,10 +57284,11 @@
       <w:outlineLvl w:val="1"/>
     </w:pPr>
     <w:rPr>
-      <w:rFonts w:ascii="Open Sans" w:hAnsi="Open Sans"/>
+      <w:rFonts w:ascii="Arial Narrow" w:hAnsi="Arial Narrow"/>
       <w:b/>
       <w:color w:val="231F20"/>
       <w:spacing w:val="-4"/>
+      <w:sz w:val="24"/>
       <w:shd w:val="clear" w:color="auto" w:fill="FFFFFF"/>
       <w14:ligatures w14:val="all"/>
       <w14:cntxtAlts/>
@@ -56003,10 +57298,11 @@
     <w:name w:val="heading 3"/>
     <w:next w:val="Normal"/>
     <w:link w:val="Ttulo3Car"/>
+    <w:autoRedefine/>
     <w:uiPriority w:val="9"/>
     <w:unhideWhenUsed/>
     <w:qFormat/>
-    <w:rsid w:val="00B00C7B"/>
+    <w:rsid w:val="00166542"/>
     <w:pPr>
       <w:keepNext/>
       <w:numPr>
@@ -56020,7 +57316,6 @@
       <w:rFonts w:ascii="Arial Narrow" w:eastAsiaTheme="majorEastAsia" w:hAnsi="Arial Narrow" w:cstheme="majorBidi"/>
       <w:b/>
       <w:bCs/>
-      <w:sz w:val="24"/>
       <w:szCs w:val="26"/>
       <w:lang w:val="en-GB"/>
       <w14:ligatures w14:val="all"/>
@@ -56480,12 +57775,13 @@
     <w:basedOn w:val="Fuentedeprrafopredeter"/>
     <w:link w:val="Ttulo2"/>
     <w:uiPriority w:val="9"/>
-    <w:rsid w:val="00BD33A2"/>
+    <w:rsid w:val="00166542"/>
     <w:rPr>
-      <w:rFonts w:ascii="Open Sans" w:hAnsi="Open Sans"/>
+      <w:rFonts w:ascii="Arial Narrow" w:hAnsi="Arial Narrow"/>
       <w:b/>
       <w:color w:val="231F20"/>
       <w:spacing w:val="-4"/>
+      <w:sz w:val="24"/>
       <w:shd w:val="clear" w:color="auto" w:fill="FFFFFF"/>
       <w14:ligatures w14:val="all"/>
       <w14:cntxtAlts/>
@@ -56559,12 +57855,11 @@
     <w:basedOn w:val="Fuentedeprrafopredeter"/>
     <w:link w:val="Ttulo3"/>
     <w:uiPriority w:val="9"/>
-    <w:rsid w:val="00B00C7B"/>
+    <w:rsid w:val="00166542"/>
     <w:rPr>
       <w:rFonts w:ascii="Arial Narrow" w:eastAsiaTheme="majorEastAsia" w:hAnsi="Arial Narrow" w:cstheme="majorBidi"/>
       <w:b/>
       <w:bCs/>
-      <w:sz w:val="24"/>
       <w:szCs w:val="26"/>
       <w:lang w:val="en-GB"/>
       <w14:ligatures w14:val="all"/>
@@ -57949,6 +59244,7 @@
       <w:bCs/>
       <w:color w:val="000000"/>
       <w:spacing w:val="-4"/>
+      <w:sz w:val="24"/>
       <w:shd w:val="clear" w:color="auto" w:fill="FFFFFF"/>
       <w:lang w:eastAsia="es-ES"/>
       <w14:ligatures w14:val="all"/>
@@ -58510,14 +59806,6 @@
     <w:pitch w:val="fixed"/>
     <w:sig w:usb0="E00002FF" w:usb1="6AC7FDFB" w:usb2="08000012" w:usb3="00000000" w:csb0="0002009F" w:csb1="00000000"/>
   </w:font>
-  <w:font w:name="Open Sans">
-    <w:altName w:val="Times New Roman"/>
-    <w:panose1 w:val="00000000000000000000"/>
-    <w:charset w:val="00"/>
-    <w:family w:val="roman"/>
-    <w:notTrueType/>
-    <w:pitch w:val="default"/>
-  </w:font>
   <w:font w:name="Cambria">
     <w:panose1 w:val="02040503050406030204"/>
     <w:charset w:val="00"/>
@@ -58621,7 +59909,6 @@
     <w:rsidRoot w:val="00FF60FB"/>
     <w:rsid w:val="00034511"/>
     <w:rsid w:val="000362BE"/>
-    <w:rsid w:val="000C6AD8"/>
     <w:rsid w:val="001A699D"/>
     <w:rsid w:val="001C0853"/>
     <w:rsid w:val="001E0434"/>
@@ -58644,6 +59931,7 @@
     <w:rsid w:val="00764080"/>
     <w:rsid w:val="007B2E2B"/>
     <w:rsid w:val="007C6082"/>
+    <w:rsid w:val="007D2DB2"/>
     <w:rsid w:val="00885FCE"/>
     <w:rsid w:val="00887492"/>
     <w:rsid w:val="00936162"/>
@@ -59595,7 +60883,7 @@
 </file>
 
 <file path=customXml/itemProps1.xml><?xml version="1.0" encoding="utf-8"?>
-<ds:datastoreItem xmlns:ds="http://schemas.openxmlformats.org/officeDocument/2006/customXml" ds:itemID="{CAFBBA7A-FE13-46B0-A659-E6B370C82B0E}">
+<ds:datastoreItem xmlns:ds="http://schemas.openxmlformats.org/officeDocument/2006/customXml" ds:itemID="{B0088A25-C719-440B-B999-6F96571D7E8C}">
   <ds:schemaRefs>
     <ds:schemaRef ds:uri="http://schemas.openxmlformats.org/officeDocument/2006/bibliography"/>
   </ds:schemaRefs>

</xml_diff>